<commit_message>
fix issue with msd
</commit_message>
<xml_diff>
--- a/report.docx
+++ b/report.docx
@@ -1,6 +1,6 @@
 
 <file path=word/document.xml><?xml version="1.0" encoding="utf-8"?>
-<w:document xmlns:wpc="http://schemas.microsoft.com/office/word/2010/wordprocessingCanvas" xmlns:cx="http://schemas.microsoft.com/office/drawing/2014/chartex" xmlns:cx1="http://schemas.microsoft.com/office/drawing/2015/9/8/chartex" xmlns:cx2="http://schemas.microsoft.com/office/drawing/2015/10/21/chartex" xmlns:cx3="http://schemas.microsoft.com/office/drawing/2016/5/9/chartex" xmlns:cx4="http://schemas.microsoft.com/office/drawing/2016/5/10/chartex" xmlns:cx5="http://schemas.microsoft.com/office/drawing/2016/5/11/chartex" xmlns:cx6="http://schemas.microsoft.com/office/drawing/2016/5/12/chartex" xmlns:cx7="http://schemas.microsoft.com/office/drawing/2016/5/13/chartex" xmlns:cx8="http://schemas.microsoft.com/office/drawing/2016/5/14/chartex" xmlns:mc="http://schemas.openxmlformats.org/markup-compatibility/2006" xmlns:aink="http://schemas.microsoft.com/office/drawing/2016/ink" xmlns:am3d="http://schemas.microsoft.com/office/drawing/2017/model3d" xmlns:o="urn:schemas-microsoft-com:office:office" xmlns:r="http://schemas.openxmlformats.org/officeDocument/2006/relationships" xmlns:m="http://schemas.openxmlformats.org/officeDocument/2006/math" xmlns:v="urn:schemas-microsoft-com:vml" xmlns:wp14="http://schemas.microsoft.com/office/word/2010/wordprocessingDrawing" xmlns:wp="http://schemas.openxmlformats.org/drawingml/2006/wordprocessingDrawing" xmlns:w10="urn:schemas-microsoft-com:office:word" xmlns:w="http://schemas.openxmlformats.org/wordprocessingml/2006/main" xmlns:w14="http://schemas.microsoft.com/office/word/2010/wordml" xmlns:w15="http://schemas.microsoft.com/office/word/2012/wordml" xmlns:w16cex="http://schemas.microsoft.com/office/word/2018/wordml/cex" xmlns:w16cid="http://schemas.microsoft.com/office/word/2016/wordml/cid" xmlns:w16="http://schemas.microsoft.com/office/word/2018/wordml" xmlns:w16sdtdh="http://schemas.microsoft.com/office/word/2020/wordml/sdtdatahash" xmlns:w16se="http://schemas.microsoft.com/office/word/2015/wordml/symex" xmlns:wpg="http://schemas.microsoft.com/office/word/2010/wordprocessingGroup" xmlns:wpi="http://schemas.microsoft.com/office/word/2010/wordprocessingInk" xmlns:wne="http://schemas.microsoft.com/office/word/2006/wordml" xmlns:wps="http://schemas.microsoft.com/office/word/2010/wordprocessingShape" mc:Ignorable="w14 w15 w16se w16cid w16 w16cex w16sdtdh wp14">
+<w:document xmlns:wpc="http://schemas.microsoft.com/office/word/2010/wordprocessingCanvas" xmlns:cx="http://schemas.microsoft.com/office/drawing/2014/chartex" xmlns:cx1="http://schemas.microsoft.com/office/drawing/2015/9/8/chartex" xmlns:cx2="http://schemas.microsoft.com/office/drawing/2015/10/21/chartex" xmlns:cx3="http://schemas.microsoft.com/office/drawing/2016/5/9/chartex" xmlns:cx4="http://schemas.microsoft.com/office/drawing/2016/5/10/chartex" xmlns:cx5="http://schemas.microsoft.com/office/drawing/2016/5/11/chartex" xmlns:cx6="http://schemas.microsoft.com/office/drawing/2016/5/12/chartex" xmlns:cx7="http://schemas.microsoft.com/office/drawing/2016/5/13/chartex" xmlns:cx8="http://schemas.microsoft.com/office/drawing/2016/5/14/chartex" xmlns:mc="http://schemas.openxmlformats.org/markup-compatibility/2006" xmlns:aink="http://schemas.microsoft.com/office/drawing/2016/ink" xmlns:am3d="http://schemas.microsoft.com/office/drawing/2017/model3d" xmlns:o="urn:schemas-microsoft-com:office:office" xmlns:r="http://schemas.openxmlformats.org/officeDocument/2006/relationships" xmlns:m="http://schemas.openxmlformats.org/officeDocument/2006/math" xmlns:v="urn:schemas-microsoft-com:vml" xmlns:wp14="http://schemas.microsoft.com/office/word/2010/wordprocessingDrawing" xmlns:wp="http://schemas.openxmlformats.org/drawingml/2006/wordprocessingDrawing" xmlns:w10="urn:schemas-microsoft-com:office:word" xmlns:w="http://schemas.openxmlformats.org/wordprocessingml/2006/main" xmlns:w14="http://schemas.microsoft.com/office/word/2010/wordml" xmlns:w15="http://schemas.microsoft.com/office/word/2012/wordml" xmlns:w16cex="http://schemas.microsoft.com/office/word/2018/wordml/cex" xmlns:w16cid="http://schemas.microsoft.com/office/word/2016/wordml/cid" xmlns:w16="http://schemas.microsoft.com/office/word/2018/wordml" xmlns:w16se="http://schemas.microsoft.com/office/word/2015/wordml/symex" xmlns:wpg="http://schemas.microsoft.com/office/word/2010/wordprocessingGroup" xmlns:wpi="http://schemas.microsoft.com/office/word/2010/wordprocessingInk" xmlns:wne="http://schemas.microsoft.com/office/word/2006/wordml" xmlns:wps="http://schemas.microsoft.com/office/word/2010/wordprocessingShape" mc:Ignorable="w14 w15 w16se w16cid w16 w16cex wp14">
   <w:body>
     <w:p>
       <w:pPr>
@@ -241,16 +241,164 @@
           <w:sz w:val="22"/>
           <w:szCs w:val="22"/>
         </w:rPr>
-        <w:t>beats other algorithms in any circumstances. In java, String is a reference type which basically contains strings or list of characters; with different encoding methods like ascii and Unicode, there are huge numbers of characters from different languages that can fit in the String object. Sorting strings in alphabet</w:t>
-      </w:r>
-      <w:r>
-        <w:rPr>
-          <w:rStyle w:val="eop"/>
-          <w:rFonts w:ascii="Calibri" w:hAnsi="Calibri" w:cs="Calibri"/>
-          <w:sz w:val="22"/>
-          <w:szCs w:val="22"/>
-        </w:rPr>
-        <w:t>s is a popular and even standard way to demonstrate how good an algorithm is, since alphabets can be transferred into numbers which has a natural way of ordering. Today, we are trying to come up an alternative MSD radix sort to sort the strings which contains Chinese Characters.</w:t>
+        <w:t>beats other algorithms in any circumstances. In java, String is a reference type which</w:t>
+      </w:r>
+      <w:r>
+        <w:rPr>
+          <w:rStyle w:val="eop"/>
+          <w:rFonts w:ascii="Calibri" w:hAnsi="Calibri" w:cs="Calibri"/>
+          <w:color w:val="FF0000"/>
+          <w:sz w:val="22"/>
+          <w:szCs w:val="22"/>
+        </w:rPr>
+        <w:t xml:space="preserve"> </w:t>
+      </w:r>
+      <w:commentRangeStart w:id="0"/>
+      <w:r>
+        <w:rPr>
+          <w:rStyle w:val="eop"/>
+          <w:rFonts w:ascii="Calibri" w:hAnsi="Calibri" w:cs="Calibri"/>
+          <w:color w:val="FF0000"/>
+          <w:sz w:val="22"/>
+          <w:szCs w:val="22"/>
+        </w:rPr>
+        <w:t>basically</w:t>
+      </w:r>
+      <w:commentRangeEnd w:id="0"/>
+      <w:r>
+        <w:rPr>
+          <w:rStyle w:val="a6"/>
+          <w:rFonts w:asciiTheme="minorHAnsi" w:eastAsiaTheme="minorEastAsia" w:hAnsiTheme="minorHAnsi" w:cstheme="minorBidi"/>
+        </w:rPr>
+        <w:commentReference w:id="0"/>
+      </w:r>
+      <w:r>
+        <w:rPr>
+          <w:rStyle w:val="eop"/>
+          <w:rFonts w:ascii="Calibri" w:hAnsi="Calibri" w:cs="Calibri"/>
+          <w:color w:val="FF0000"/>
+          <w:sz w:val="22"/>
+          <w:szCs w:val="22"/>
+        </w:rPr>
+        <w:t xml:space="preserve"> </w:t>
+      </w:r>
+      <w:r>
+        <w:rPr>
+          <w:rStyle w:val="eop"/>
+          <w:rFonts w:ascii="Calibri" w:hAnsi="Calibri" w:cs="Calibri"/>
+          <w:sz w:val="22"/>
+          <w:szCs w:val="22"/>
+        </w:rPr>
+        <w:t xml:space="preserve">contains strings or list of characters; with different encoding methods </w:t>
+      </w:r>
+      <w:commentRangeStart w:id="1"/>
+      <w:r>
+        <w:rPr>
+          <w:rStyle w:val="eop"/>
+          <w:rFonts w:ascii="Calibri" w:hAnsi="Calibri" w:cs="Calibri"/>
+          <w:color w:val="FF0000"/>
+          <w:sz w:val="22"/>
+          <w:szCs w:val="22"/>
+        </w:rPr>
+        <w:t>like</w:t>
+      </w:r>
+      <w:commentRangeEnd w:id="1"/>
+      <w:r>
+        <w:rPr>
+          <w:rStyle w:val="a6"/>
+          <w:rFonts w:asciiTheme="minorHAnsi" w:eastAsiaTheme="minorEastAsia" w:hAnsiTheme="minorHAnsi" w:cstheme="minorBidi"/>
+        </w:rPr>
+        <w:commentReference w:id="1"/>
+      </w:r>
+      <w:r>
+        <w:rPr>
+          <w:rStyle w:val="eop"/>
+          <w:rFonts w:ascii="Calibri" w:hAnsi="Calibri" w:cs="Calibri"/>
+          <w:sz w:val="22"/>
+          <w:szCs w:val="22"/>
+        </w:rPr>
+        <w:t xml:space="preserve"> ascii and Unicode</w:t>
+      </w:r>
+      <w:commentRangeStart w:id="2"/>
+      <w:r>
+        <w:rPr>
+          <w:rStyle w:val="eop"/>
+          <w:rFonts w:ascii="Calibri" w:hAnsi="Calibri" w:cs="Calibri"/>
+          <w:sz w:val="22"/>
+          <w:szCs w:val="22"/>
+        </w:rPr>
+        <w:t xml:space="preserve">, </w:t>
+      </w:r>
+      <w:commentRangeEnd w:id="2"/>
+      <w:r>
+        <w:rPr>
+          <w:rStyle w:val="a6"/>
+          <w:rFonts w:asciiTheme="minorHAnsi" w:eastAsiaTheme="minorEastAsia" w:hAnsiTheme="minorHAnsi" w:cstheme="minorBidi"/>
+        </w:rPr>
+        <w:commentReference w:id="2"/>
+      </w:r>
+      <w:r>
+        <w:rPr>
+          <w:rStyle w:val="eop"/>
+          <w:rFonts w:ascii="Calibri" w:hAnsi="Calibri" w:cs="Calibri"/>
+          <w:sz w:val="22"/>
+          <w:szCs w:val="22"/>
+        </w:rPr>
+        <w:t>there are huge numbers of characters from different languages that can fit in the String object. Sorting strings in alphabet</w:t>
+      </w:r>
+      <w:r>
+        <w:rPr>
+          <w:rStyle w:val="eop"/>
+          <w:rFonts w:ascii="Calibri" w:hAnsi="Calibri" w:cs="Calibri"/>
+          <w:sz w:val="22"/>
+          <w:szCs w:val="22"/>
+        </w:rPr>
+        <w:t xml:space="preserve">s is a popular and </w:t>
+      </w:r>
+      <w:commentRangeStart w:id="3"/>
+      <w:r>
+        <w:rPr>
+          <w:rStyle w:val="eop"/>
+          <w:rFonts w:ascii="Calibri" w:hAnsi="Calibri" w:cs="Calibri"/>
+          <w:sz w:val="22"/>
+          <w:szCs w:val="22"/>
+        </w:rPr>
+        <w:t>even</w:t>
+      </w:r>
+      <w:commentRangeEnd w:id="3"/>
+      <w:r>
+        <w:rPr>
+          <w:rStyle w:val="a6"/>
+          <w:rFonts w:asciiTheme="minorHAnsi" w:eastAsiaTheme="minorEastAsia" w:hAnsiTheme="minorHAnsi" w:cstheme="minorBidi"/>
+        </w:rPr>
+        <w:commentReference w:id="3"/>
+      </w:r>
+      <w:r>
+        <w:rPr>
+          <w:rStyle w:val="eop"/>
+          <w:rFonts w:ascii="Calibri" w:hAnsi="Calibri" w:cs="Calibri"/>
+          <w:sz w:val="22"/>
+          <w:szCs w:val="22"/>
+        </w:rPr>
+        <w:t xml:space="preserve"> standard way to demonstrate how good an algorithm is, since alphabets can be transferred into numbers which has a natural way of ordering. </w:t>
+      </w:r>
+      <w:commentRangeStart w:id="4"/>
+      <w:r>
+        <w:rPr>
+          <w:rStyle w:val="eop"/>
+          <w:rFonts w:ascii="Calibri" w:hAnsi="Calibri" w:cs="Calibri"/>
+          <w:sz w:val="22"/>
+          <w:szCs w:val="22"/>
+        </w:rPr>
+        <w:t>Today, we are trying to come up an alternative MSD radix sort to sort the strings which contains Chinese Characters.</w:t>
+      </w:r>
+      <w:commentRangeEnd w:id="4"/>
+      <w:r>
+        <w:rPr>
+          <w:rStyle w:val="a6"/>
+          <w:rFonts w:asciiTheme="minorHAnsi" w:eastAsiaTheme="minorEastAsia" w:hAnsiTheme="minorHAnsi" w:cstheme="minorBidi"/>
+        </w:rPr>
+        <w:commentReference w:id="4"/>
       </w:r>
     </w:p>
     <w:p>
@@ -309,50 +457,87 @@
     </w:p>
     <w:p>
       <w:pPr>
-        <w:pStyle w:val="HTMLPreformatted"/>
-        <w:shd w:val="clear" w:color="auto" w:fill="FFFFFF"/>
-        <w:rPr>
-          <w:rStyle w:val="eop"/>
-          <w:rFonts w:ascii="Calibri" w:hAnsi="Calibri" w:cs="Calibri"/>
-          <w:sz w:val="22"/>
-          <w:szCs w:val="22"/>
-        </w:rPr>
-      </w:pPr>
-      <w:r>
-        <w:rPr>
-          <w:rStyle w:val="eop"/>
-          <w:rFonts w:ascii="Calibri" w:hAnsi="Calibri" w:cs="Calibri"/>
-          <w:sz w:val="22"/>
-          <w:szCs w:val="22"/>
-        </w:rPr>
-        <w:t xml:space="preserve">It’s hard to count the numbers of Chinese characters, since they are transformed from the old </w:t>
-      </w:r>
-      <w:r>
-        <w:rPr>
-          <w:rStyle w:val="eop"/>
-          <w:rFonts w:ascii="Calibri" w:hAnsi="Calibri" w:cs="Calibri"/>
-          <w:sz w:val="22"/>
-          <w:szCs w:val="22"/>
-        </w:rPr>
-        <w:t>oracle bone script</w:t>
-      </w:r>
-      <w:r>
-        <w:rPr>
-          <w:rStyle w:val="eop"/>
-          <w:rFonts w:ascii="Calibri" w:hAnsi="Calibri" w:cs="Calibri"/>
-          <w:sz w:val="22"/>
-          <w:szCs w:val="22"/>
-        </w:rPr>
-        <w:t>. T</w:t>
-      </w:r>
-      <w:r>
-        <w:rPr>
-          <w:rStyle w:val="eop"/>
-          <w:rFonts w:ascii="Calibri" w:hAnsi="Calibri" w:cs="Calibri"/>
-          <w:sz w:val="22"/>
-          <w:szCs w:val="22"/>
-        </w:rPr>
-        <w:t xml:space="preserve">here are about fifteen thousand Chinese </w:t>
+        <w:pStyle w:val="HTML"/>
+        <w:shd w:val="clear" w:color="auto" w:fill="FFFFFF"/>
+        <w:rPr>
+          <w:rStyle w:val="eop"/>
+          <w:rFonts w:ascii="Calibri" w:hAnsi="Calibri" w:cs="Calibri"/>
+          <w:color w:val="FF0000"/>
+          <w:sz w:val="22"/>
+          <w:szCs w:val="22"/>
+        </w:rPr>
+      </w:pPr>
+      <w:commentRangeStart w:id="5"/>
+      <w:r>
+        <w:rPr>
+          <w:rStyle w:val="eop"/>
+          <w:rFonts w:ascii="Calibri" w:hAnsi="Calibri" w:cs="Calibri"/>
+          <w:sz w:val="22"/>
+          <w:szCs w:val="22"/>
+        </w:rPr>
+        <w:t>It’s hard to count the numbers of Chinese characters</w:t>
+      </w:r>
+      <w:commentRangeEnd w:id="5"/>
+      <w:r>
+        <w:rPr>
+          <w:rStyle w:val="a6"/>
+          <w:rFonts w:asciiTheme="minorHAnsi" w:eastAsiaTheme="minorEastAsia" w:hAnsiTheme="minorHAnsi" w:cstheme="minorBidi"/>
+        </w:rPr>
+        <w:commentReference w:id="5"/>
+      </w:r>
+      <w:r>
+        <w:rPr>
+          <w:rStyle w:val="eop"/>
+          <w:rFonts w:ascii="Calibri" w:hAnsi="Calibri" w:cs="Calibri"/>
+          <w:sz w:val="22"/>
+          <w:szCs w:val="22"/>
+        </w:rPr>
+        <w:t>, since they are transformed from the old oracle bone script</w:t>
+      </w:r>
+      <w:r>
+        <w:rPr>
+          <w:rStyle w:val="eop"/>
+          <w:rFonts w:ascii="Calibri" w:hAnsi="Calibri" w:cs="Calibri"/>
+          <w:sz w:val="22"/>
+          <w:szCs w:val="22"/>
+        </w:rPr>
+        <w:t xml:space="preserve">. </w:t>
+      </w:r>
+      <w:commentRangeStart w:id="6"/>
+      <w:r>
+        <w:rPr>
+          <w:rStyle w:val="eop"/>
+          <w:rFonts w:ascii="Calibri" w:hAnsi="Calibri" w:cs="Calibri"/>
+          <w:sz w:val="22"/>
+          <w:szCs w:val="22"/>
+        </w:rPr>
+        <w:t>T</w:t>
+      </w:r>
+      <w:r>
+        <w:rPr>
+          <w:rStyle w:val="eop"/>
+          <w:rFonts w:ascii="Calibri" w:hAnsi="Calibri" w:cs="Calibri"/>
+          <w:sz w:val="22"/>
+          <w:szCs w:val="22"/>
+        </w:rPr>
+        <w:t>here</w:t>
+      </w:r>
+      <w:commentRangeEnd w:id="6"/>
+      <w:r>
+        <w:rPr>
+          <w:rStyle w:val="a6"/>
+          <w:rFonts w:asciiTheme="minorHAnsi" w:eastAsiaTheme="minorEastAsia" w:hAnsiTheme="minorHAnsi" w:cstheme="minorBidi"/>
+        </w:rPr>
+        <w:commentReference w:id="6"/>
+      </w:r>
+      <w:r>
+        <w:rPr>
+          <w:rStyle w:val="eop"/>
+          <w:rFonts w:ascii="Calibri" w:hAnsi="Calibri" w:cs="Calibri"/>
+          <w:sz w:val="22"/>
+          <w:szCs w:val="22"/>
+        </w:rPr>
+        <w:t xml:space="preserve"> are about fifteen thousand Chinese </w:t>
       </w:r>
       <w:r>
         <w:rPr>
@@ -397,7 +582,17 @@
           <w:sz w:val="22"/>
           <w:szCs w:val="22"/>
         </w:rPr>
-        <w:t xml:space="preserve">. For comparison, since the Chinese characters have a </w:t>
+        <w:t xml:space="preserve">. For comparison, since </w:t>
+      </w:r>
+      <w:commentRangeStart w:id="7"/>
+      <w:r>
+        <w:rPr>
+          <w:rStyle w:val="eop"/>
+          <w:rFonts w:ascii="Calibri" w:hAnsi="Calibri" w:cs="Calibri"/>
+          <w:sz w:val="22"/>
+          <w:szCs w:val="22"/>
+        </w:rPr>
+        <w:t xml:space="preserve">the Chinese characters have a </w:t>
       </w:r>
       <w:r>
         <w:rPr>
@@ -433,7 +628,24 @@
           <w:sz w:val="22"/>
           <w:szCs w:val="22"/>
         </w:rPr>
-        <w:t xml:space="preserve"> in it, like strokes </w:t>
+        <w:t xml:space="preserve"> in it</w:t>
+      </w:r>
+      <w:commentRangeEnd w:id="7"/>
+      <w:r>
+        <w:rPr>
+          <w:rStyle w:val="a6"/>
+          <w:rFonts w:asciiTheme="minorHAnsi" w:eastAsiaTheme="minorEastAsia" w:hAnsiTheme="minorHAnsi" w:cstheme="minorBidi"/>
+        </w:rPr>
+        <w:commentReference w:id="7"/>
+      </w:r>
+      <w:r>
+        <w:rPr>
+          <w:rStyle w:val="eop"/>
+          <w:rFonts w:ascii="Calibri" w:hAnsi="Calibri" w:cs="Calibri"/>
+          <w:sz w:val="22"/>
+          <w:szCs w:val="22"/>
+        </w:rPr>
+        <w:t xml:space="preserve">, like strokes </w:t>
       </w:r>
       <w:r>
         <w:rPr>
@@ -559,7 +771,44 @@
           <w:sz w:val="22"/>
           <w:szCs w:val="22"/>
         </w:rPr>
-        <w:t>ay have multiple tones for different cases, it’s extremely hard to have a BEST</w:t>
+        <w:t xml:space="preserve">ay have multiple tones for different </w:t>
+      </w:r>
+      <w:commentRangeStart w:id="8"/>
+      <w:r>
+        <w:rPr>
+          <w:rStyle w:val="eop"/>
+          <w:rFonts w:ascii="Calibri" w:hAnsi="Calibri" w:cs="Calibri"/>
+          <w:sz w:val="22"/>
+          <w:szCs w:val="22"/>
+        </w:rPr>
+        <w:t>cases</w:t>
+      </w:r>
+      <w:commentRangeEnd w:id="8"/>
+      <w:r>
+        <w:rPr>
+          <w:rStyle w:val="a6"/>
+          <w:rFonts w:asciiTheme="minorHAnsi" w:eastAsiaTheme="minorEastAsia" w:hAnsiTheme="minorHAnsi" w:cstheme="minorBidi"/>
+        </w:rPr>
+        <w:commentReference w:id="8"/>
+      </w:r>
+      <w:r>
+        <w:rPr>
+          <w:rStyle w:val="eop"/>
+          <w:rFonts w:ascii="Calibri" w:hAnsi="Calibri" w:cs="Calibri"/>
+          <w:sz w:val="22"/>
+          <w:szCs w:val="22"/>
+        </w:rPr>
+        <w:t xml:space="preserve">, </w:t>
+      </w:r>
+      <w:commentRangeStart w:id="9"/>
+      <w:r>
+        <w:rPr>
+          <w:rStyle w:val="eop"/>
+          <w:rFonts w:ascii="Calibri" w:hAnsi="Calibri" w:cs="Calibri"/>
+          <w:sz w:val="22"/>
+          <w:szCs w:val="22"/>
+        </w:rPr>
+        <w:t>it’s extremely hard to have a BEST</w:t>
       </w:r>
       <w:r>
         <w:rPr>
@@ -595,7 +844,61 @@
           <w:sz w:val="22"/>
           <w:szCs w:val="22"/>
         </w:rPr>
-        <w:t xml:space="preserve"> characters. In this assignment, we are following the Collator from </w:t>
+        <w:t xml:space="preserve"> characters.</w:t>
+      </w:r>
+      <w:commentRangeEnd w:id="9"/>
+      <w:r>
+        <w:rPr>
+          <w:rStyle w:val="a6"/>
+          <w:rFonts w:asciiTheme="minorHAnsi" w:eastAsiaTheme="minorEastAsia" w:hAnsiTheme="minorHAnsi" w:cstheme="minorBidi"/>
+        </w:rPr>
+        <w:commentReference w:id="9"/>
+      </w:r>
+      <w:r>
+        <w:rPr>
+          <w:rStyle w:val="eop"/>
+          <w:rFonts w:ascii="Calibri" w:hAnsi="Calibri" w:cs="Calibri"/>
+          <w:sz w:val="22"/>
+          <w:szCs w:val="22"/>
+        </w:rPr>
+        <w:t xml:space="preserve"> </w:t>
+      </w:r>
+      <w:commentRangeStart w:id="10"/>
+      <w:r>
+        <w:rPr>
+          <w:rStyle w:val="eop"/>
+          <w:rFonts w:ascii="Calibri" w:hAnsi="Calibri" w:cs="Calibri"/>
+          <w:sz w:val="22"/>
+          <w:szCs w:val="22"/>
+        </w:rPr>
+        <w:t>In this assignment</w:t>
+      </w:r>
+      <w:commentRangeEnd w:id="10"/>
+      <w:r>
+        <w:rPr>
+          <w:rStyle w:val="a6"/>
+          <w:rFonts w:asciiTheme="minorHAnsi" w:eastAsiaTheme="minorEastAsia" w:hAnsiTheme="minorHAnsi" w:cstheme="minorBidi"/>
+        </w:rPr>
+        <w:commentReference w:id="10"/>
+      </w:r>
+      <w:r>
+        <w:rPr>
+          <w:rStyle w:val="eop"/>
+          <w:rFonts w:ascii="Calibri" w:hAnsi="Calibri" w:cs="Calibri"/>
+          <w:sz w:val="22"/>
+          <w:szCs w:val="22"/>
+        </w:rPr>
+        <w:t>,</w:t>
+      </w:r>
+      <w:r>
+        <w:rPr>
+          <w:rStyle w:val="eop"/>
+          <w:rFonts w:ascii="Calibri" w:hAnsi="Calibri" w:cs="Calibri"/>
+          <w:color w:val="FF0000"/>
+          <w:sz w:val="22"/>
+          <w:szCs w:val="22"/>
+        </w:rPr>
+        <w:t xml:space="preserve"> we are following the Collator from </w:t>
       </w:r>
       <w:r>
         <w:rPr>
@@ -603,6 +906,7 @@
           <w:rFonts w:ascii="Calibri" w:hAnsi="Calibri" w:cs="Calibri"/>
           <w:i/>
           <w:iCs/>
+          <w:color w:val="FF0000"/>
           <w:sz w:val="22"/>
           <w:szCs w:val="22"/>
         </w:rPr>
@@ -614,6 +918,7 @@
           <w:rFonts w:ascii="Calibri" w:hAnsi="Calibri" w:cs="Calibri"/>
           <w:i/>
           <w:iCs/>
+          <w:color w:val="FF0000"/>
           <w:sz w:val="22"/>
           <w:szCs w:val="22"/>
         </w:rPr>
@@ -625,6 +930,7 @@
           <w:rFonts w:ascii="Calibri" w:hAnsi="Calibri" w:cs="Calibri"/>
           <w:i/>
           <w:iCs/>
+          <w:color w:val="FF0000"/>
           <w:sz w:val="22"/>
           <w:szCs w:val="22"/>
         </w:rPr>
@@ -634,6 +940,7 @@
         <w:rPr>
           <w:rStyle w:val="eop"/>
           <w:rFonts w:ascii="Calibri" w:hAnsi="Calibri" w:cs="Calibri"/>
+          <w:color w:val="FF0000"/>
           <w:sz w:val="22"/>
           <w:szCs w:val="22"/>
         </w:rPr>
@@ -643,6 +950,7 @@
         <w:rPr>
           <w:rStyle w:val="eop"/>
           <w:rFonts w:ascii="Calibri" w:hAnsi="Calibri" w:cs="Calibri"/>
+          <w:color w:val="FF0000"/>
           <w:sz w:val="22"/>
           <w:szCs w:val="22"/>
         </w:rPr>
@@ -652,6 +960,7 @@
         <w:rPr>
           <w:rStyle w:val="eop"/>
           <w:rFonts w:ascii="Calibri" w:hAnsi="Calibri" w:cs="Calibri"/>
+          <w:color w:val="FF0000"/>
           <w:sz w:val="22"/>
           <w:szCs w:val="22"/>
         </w:rPr>
@@ -661,6 +970,7 @@
         <w:rPr>
           <w:rStyle w:val="eop"/>
           <w:rFonts w:ascii="Calibri" w:hAnsi="Calibri" w:cs="Calibri" w:hint="eastAsia"/>
+          <w:color w:val="FF0000"/>
           <w:sz w:val="22"/>
           <w:szCs w:val="22"/>
         </w:rPr>
@@ -670,6 +980,7 @@
         <w:rPr>
           <w:rStyle w:val="eop"/>
           <w:rFonts w:ascii="Calibri" w:hAnsi="Calibri" w:cs="Calibri"/>
+          <w:color w:val="FF0000"/>
           <w:sz w:val="22"/>
           <w:szCs w:val="22"/>
         </w:rPr>
@@ -679,6 +990,7 @@
         <w:rPr>
           <w:rStyle w:val="eop"/>
           <w:rFonts w:ascii="Calibri" w:hAnsi="Calibri" w:cs="Calibri"/>
+          <w:color w:val="FF0000"/>
           <w:sz w:val="22"/>
           <w:szCs w:val="22"/>
         </w:rPr>
@@ -688,6 +1000,7 @@
         <w:rPr>
           <w:rStyle w:val="eop"/>
           <w:rFonts w:ascii="Calibri" w:hAnsi="Calibri" w:cs="Calibri"/>
+          <w:color w:val="FF0000"/>
           <w:sz w:val="22"/>
           <w:szCs w:val="22"/>
         </w:rPr>
@@ -697,6 +1010,7 @@
         <w:rPr>
           <w:rStyle w:val="eop"/>
           <w:rFonts w:ascii="Calibri" w:hAnsi="Calibri" w:cs="Calibri"/>
+          <w:color w:val="FF0000"/>
           <w:sz w:val="22"/>
           <w:szCs w:val="22"/>
         </w:rPr>
@@ -706,6 +1020,7 @@
         <w:rPr>
           <w:rStyle w:val="eop"/>
           <w:rFonts w:ascii="Calibri" w:hAnsi="Calibri" w:cs="Calibri"/>
+          <w:color w:val="FF0000"/>
           <w:sz w:val="22"/>
           <w:szCs w:val="22"/>
         </w:rPr>
@@ -715,6 +1030,7 @@
         <w:rPr>
           <w:rStyle w:val="eop"/>
           <w:rFonts w:ascii="Calibri" w:hAnsi="Calibri" w:cs="Calibri" w:hint="eastAsia"/>
+          <w:color w:val="FF0000"/>
           <w:sz w:val="22"/>
           <w:szCs w:val="22"/>
         </w:rPr>
@@ -724,6 +1040,7 @@
         <w:rPr>
           <w:rStyle w:val="eop"/>
           <w:rFonts w:ascii="Calibri" w:hAnsi="Calibri" w:cs="Calibri"/>
+          <w:color w:val="FF0000"/>
           <w:sz w:val="22"/>
           <w:szCs w:val="22"/>
         </w:rPr>
@@ -735,26 +1052,17 @@
           <w:rFonts w:ascii="Calibri" w:hAnsi="Calibri" w:cs="Calibri"/>
           <w:i/>
           <w:iCs/>
-          <w:sz w:val="22"/>
-          <w:szCs w:val="22"/>
-        </w:rPr>
-        <w:t>shuffledChinese.txt</w:t>
-      </w:r>
-      <w:r>
-        <w:rPr>
-          <w:rStyle w:val="eop"/>
-          <w:rFonts w:ascii="Calibri" w:hAnsi="Calibri" w:cs="Calibri"/>
-          <w:i/>
-          <w:iCs/>
-          <w:sz w:val="22"/>
-          <w:szCs w:val="22"/>
-        </w:rPr>
-        <w:t xml:space="preserve"> </w:t>
-      </w:r>
-      <w:r>
-        <w:rPr>
-          <w:rStyle w:val="eop"/>
-          <w:rFonts w:ascii="Calibri" w:hAnsi="Calibri" w:cs="Calibri"/>
+          <w:color w:val="FF0000"/>
+          <w:sz w:val="22"/>
+          <w:szCs w:val="22"/>
+        </w:rPr>
+        <w:t xml:space="preserve">shuffledChinese.txt </w:t>
+      </w:r>
+      <w:r>
+        <w:rPr>
+          <w:rStyle w:val="eop"/>
+          <w:rFonts w:ascii="Calibri" w:hAnsi="Calibri" w:cs="Calibri"/>
+          <w:color w:val="FF0000"/>
           <w:sz w:val="22"/>
           <w:szCs w:val="22"/>
         </w:rPr>
@@ -764,79 +1072,53 @@
         <w:rPr>
           <w:rStyle w:val="eop"/>
           <w:rFonts w:ascii="Calibri" w:hAnsi="Calibri" w:cs="Calibri"/>
-          <w:sz w:val="22"/>
-          <w:szCs w:val="22"/>
-        </w:rPr>
-        <w:t xml:space="preserve"> </w:t>
-      </w:r>
-      <w:r>
-        <w:rPr>
-          <w:rStyle w:val="eop"/>
-          <w:rFonts w:ascii="Calibri" w:hAnsi="Calibri" w:cs="Calibri"/>
-          <w:sz w:val="22"/>
-          <w:szCs w:val="22"/>
-        </w:rPr>
-        <w:t>and that’s also what we want for testing, a random array</w:t>
-      </w:r>
-      <w:r>
-        <w:rPr>
-          <w:rStyle w:val="eop"/>
-          <w:rFonts w:ascii="Calibri" w:hAnsi="Calibri" w:cs="Calibri"/>
-          <w:sz w:val="22"/>
-          <w:szCs w:val="22"/>
-        </w:rPr>
-        <w:t>.</w:t>
-      </w:r>
-    </w:p>
-    <w:p>
-      <w:pPr>
-        <w:pStyle w:val="HTMLPreformatted"/>
-        <w:shd w:val="clear" w:color="auto" w:fill="FFFFFF"/>
-        <w:rPr>
-          <w:rFonts w:ascii="Calibri" w:hAnsi="Calibri" w:cs="Calibri"/>
-          <w:sz w:val="22"/>
-          <w:szCs w:val="22"/>
-        </w:rPr>
-      </w:pPr>
-    </w:p>
-    <w:p>
-      <w:pPr>
-        <w:pStyle w:val="HTMLPreformatted"/>
-        <w:shd w:val="clear" w:color="auto" w:fill="FFFFFF"/>
-        <w:rPr>
-          <w:rFonts w:ascii="Calibri" w:hAnsi="Calibri" w:cs="Calibri"/>
-          <w:sz w:val="22"/>
-          <w:szCs w:val="22"/>
-        </w:rPr>
-      </w:pPr>
-    </w:p>
-    <w:p>
-      <w:pPr>
-        <w:pStyle w:val="Caption"/>
+          <w:color w:val="FF0000"/>
+          <w:sz w:val="22"/>
+          <w:szCs w:val="22"/>
+        </w:rPr>
+        <w:t xml:space="preserve"> and that’s also what we want for testing, a random array.</w:t>
+      </w:r>
+    </w:p>
+    <w:p>
+      <w:pPr>
+        <w:pStyle w:val="HTML"/>
+        <w:shd w:val="clear" w:color="auto" w:fill="FFFFFF"/>
+        <w:rPr>
+          <w:rFonts w:ascii="Calibri" w:hAnsi="Calibri" w:cs="Calibri"/>
+          <w:sz w:val="22"/>
+          <w:szCs w:val="22"/>
+        </w:rPr>
+      </w:pPr>
+    </w:p>
+    <w:p>
+      <w:pPr>
+        <w:pStyle w:val="HTML"/>
+        <w:shd w:val="clear" w:color="auto" w:fill="FFFFFF"/>
+        <w:rPr>
+          <w:rFonts w:ascii="Calibri" w:hAnsi="Calibri" w:cs="Calibri"/>
+          <w:sz w:val="22"/>
+          <w:szCs w:val="22"/>
+        </w:rPr>
+      </w:pPr>
+    </w:p>
+    <w:p>
+      <w:pPr>
+        <w:pStyle w:val="a3"/>
         <w:keepNext/>
+        <w:jc w:val="center"/>
       </w:pPr>
       <w:r>
         <w:lastRenderedPageBreak/>
         <w:t xml:space="preserve">Figure </w:t>
       </w:r>
-      <w:r>
-        <w:fldChar w:fldCharType="begin"/>
-      </w:r>
-      <w:r>
-        <w:instrText xml:space="preserve"> SEQ Figure \* ARABIC </w:instrText>
-      </w:r>
-      <w:r>
-        <w:fldChar w:fldCharType="separate"/>
-      </w:r>
-      <w:r>
-        <w:rPr>
-          <w:noProof/>
-        </w:rPr>
-        <w:t>1</w:t>
-      </w:r>
-      <w:r>
-        <w:fldChar w:fldCharType="end"/>
-      </w:r>
+      <w:fldSimple w:instr=" SEQ Figure \* ARABIC ">
+        <w:r>
+          <w:rPr>
+            <w:noProof/>
+          </w:rPr>
+          <w:t>1</w:t>
+        </w:r>
+      </w:fldSimple>
       <w:r>
         <w:t xml:space="preserve"> </w:t>
       </w:r>
@@ -879,7 +1161,7 @@
                     <pic:cNvPicPr/>
                   </pic:nvPicPr>
                   <pic:blipFill>
-                    <a:blip r:embed="rId5" cstate="print">
+                    <a:blip r:embed="rId9" cstate="print">
                       <a:extLst>
                         <a:ext uri="{28A0092B-C50C-407E-A947-70E740481C1C}">
                           <a14:useLocalDpi xmlns:a14="http://schemas.microsoft.com/office/drawing/2010/main" val="0"/>
@@ -908,30 +1190,21 @@
     </w:p>
     <w:p>
       <w:pPr>
-        <w:pStyle w:val="Caption"/>
+        <w:pStyle w:val="a3"/>
         <w:keepNext/>
+        <w:jc w:val="center"/>
       </w:pPr>
       <w:r>
         <w:t xml:space="preserve">Figure </w:t>
       </w:r>
-      <w:r>
-        <w:fldChar w:fldCharType="begin"/>
-      </w:r>
-      <w:r>
-        <w:instrText xml:space="preserve"> SEQ Figure \* ARABIC </w:instrText>
-      </w:r>
-      <w:r>
-        <w:fldChar w:fldCharType="separate"/>
-      </w:r>
-      <w:r>
-        <w:rPr>
-          <w:noProof/>
-        </w:rPr>
-        <w:t>2</w:t>
-      </w:r>
-      <w:r>
-        <w:fldChar w:fldCharType="end"/>
-      </w:r>
+      <w:fldSimple w:instr=" SEQ Figure \* ARABIC ">
+        <w:r>
+          <w:rPr>
+            <w:noProof/>
+          </w:rPr>
+          <w:t>2</w:t>
+        </w:r>
+      </w:fldSimple>
       <w:r>
         <w:t xml:space="preserve"> </w:t>
       </w:r>
@@ -943,6 +1216,9 @@
       </w:r>
     </w:p>
     <w:p>
+      <w:pPr>
+        <w:jc w:val="center"/>
+      </w:pPr>
       <w:r>
         <w:rPr>
           <w:rFonts w:ascii="Times New Roman" w:eastAsia="Times New Roman" w:hAnsi="Times New Roman" w:cs="Times New Roman" w:hint="eastAsia"/>
@@ -964,7 +1240,7 @@
                     <pic:cNvPicPr/>
                   </pic:nvPicPr>
                   <pic:blipFill>
-                    <a:blip r:embed="rId6" cstate="print">
+                    <a:blip r:embed="rId10" cstate="print">
                       <a:extLst>
                         <a:ext uri="{28A0092B-C50C-407E-A947-70E740481C1C}">
                           <a14:useLocalDpi xmlns:a14="http://schemas.microsoft.com/office/drawing/2010/main" val="0"/>
@@ -991,6 +1267,14 @@
         </w:drawing>
       </w:r>
     </w:p>
+    <w:p/>
+    <w:p>
+      <w:pPr>
+        <w:rPr>
+          <w:rFonts w:hint="eastAsia"/>
+        </w:rPr>
+      </w:pPr>
+    </w:p>
     <w:p>
       <w:pPr>
         <w:rPr>
@@ -1046,20 +1330,33 @@
     </w:p>
     <w:p>
       <w:pPr>
-        <w:pStyle w:val="Caption"/>
+        <w:pStyle w:val="a3"/>
         <w:keepNext/>
       </w:pPr>
       <w:r>
         <w:t xml:space="preserve">Figure </w:t>
       </w:r>
-      <w:fldSimple w:instr=" SEQ Figure \* ARABIC ">
-        <w:r>
-          <w:rPr>
-            <w:noProof/>
-          </w:rPr>
-          <w:t>3</w:t>
-        </w:r>
-      </w:fldSimple>
+      <w:r>
+        <w:fldChar w:fldCharType="begin"/>
+      </w:r>
+      <w:r>
+        <w:instrText xml:space="preserve"> SEQ Figure \* ARABIC </w:instrText>
+      </w:r>
+      <w:r>
+        <w:fldChar w:fldCharType="separate"/>
+      </w:r>
+      <w:r>
+        <w:rPr>
+          <w:noProof/>
+        </w:rPr>
+        <w:t>3</w:t>
+      </w:r>
+      <w:r>
+        <w:rPr>
+          <w:noProof/>
+        </w:rPr>
+        <w:fldChar w:fldCharType="end"/>
+      </w:r>
       <w:r>
         <w:t xml:space="preserve"> </w:t>
       </w:r>
@@ -1086,7 +1383,7 @@
                     <pic:cNvPicPr/>
                   </pic:nvPicPr>
                   <pic:blipFill>
-                    <a:blip r:embed="rId7">
+                    <a:blip r:embed="rId11">
                       <a:extLst>
                         <a:ext uri="{28A0092B-C50C-407E-A947-70E740481C1C}">
                           <a14:useLocalDpi xmlns:a14="http://schemas.microsoft.com/office/drawing/2010/main" val="0"/>
@@ -1147,7 +1444,7 @@
       </w:r>
       <w:r>
         <w:rPr>
-          <w:rFonts w:ascii="SimSun" w:eastAsia="SimSun" w:hAnsi="SimSun" w:cs="SimSun" w:hint="eastAsia"/>
+          <w:rFonts w:ascii="宋体" w:eastAsia="宋体" w:hAnsi="宋体" w:cs="宋体" w:hint="eastAsia"/>
           <w:i/>
           <w:iCs/>
           <w:color w:val="222222"/>
@@ -1217,7 +1514,7 @@
       </w:r>
       <w:r>
         <w:rPr>
-          <w:rFonts w:ascii="SimSun" w:eastAsia="SimSun" w:hAnsi="SimSun" w:cs="SimSun" w:hint="eastAsia"/>
+          <w:rFonts w:ascii="宋体" w:eastAsia="宋体" w:hAnsi="宋体" w:cs="宋体" w:hint="eastAsia"/>
           <w:i/>
           <w:iCs/>
           <w:color w:val="222222"/>
@@ -1249,55 +1546,7 @@
           <w:szCs w:val="20"/>
           <w:shd w:val="clear" w:color="auto" w:fill="FFFFFF"/>
         </w:rPr>
-        <w:t xml:space="preserve"> is </w:t>
-      </w:r>
-      <w:r>
-        <w:rPr>
-          <w:rFonts w:ascii="Arial" w:eastAsia="Times New Roman" w:hAnsi="Arial" w:cs="Arial"/>
-          <w:i/>
-          <w:iCs/>
-          <w:color w:val="222222"/>
-          <w:sz w:val="20"/>
-          <w:szCs w:val="20"/>
-          <w:shd w:val="clear" w:color="auto" w:fill="FFFFFF"/>
-        </w:rPr>
-        <w:t>LI</w:t>
-      </w:r>
-      <w:r>
-        <w:rPr>
-          <w:rFonts w:ascii="Arial" w:eastAsia="Times New Roman" w:hAnsi="Arial" w:cs="Arial"/>
-          <w:i/>
-          <w:iCs/>
-          <w:color w:val="222222"/>
-          <w:sz w:val="20"/>
-          <w:szCs w:val="20"/>
-          <w:shd w:val="clear" w:color="auto" w:fill="FFFFFF"/>
-        </w:rPr>
-        <w:t>UCHIPIN</w:t>
-      </w:r>
-      <w:r>
-        <w:rPr>
-          <w:rFonts w:ascii="Arial" w:eastAsia="Times New Roman" w:hAnsi="Arial" w:cs="Arial"/>
-          <w:i/>
-          <w:iCs/>
-          <w:color w:val="222222"/>
-          <w:sz w:val="20"/>
-          <w:szCs w:val="20"/>
-          <w:shd w:val="clear" w:color="auto" w:fill="FFFFFF"/>
-        </w:rPr>
-        <w:t>G</w:t>
-      </w:r>
-      <w:r>
-        <w:rPr>
-          <w:rFonts w:ascii="Arial" w:eastAsia="Times New Roman" w:hAnsi="Arial" w:cs="Arial"/>
-          <w:i/>
-          <w:iCs/>
-          <w:color w:val="222222"/>
-          <w:sz w:val="20"/>
-          <w:szCs w:val="20"/>
-          <w:shd w:val="clear" w:color="auto" w:fill="FFFFFF"/>
-        </w:rPr>
-        <w:t xml:space="preserve"> </w:t>
+        <w:t xml:space="preserve"> is LIUCHIPING </w:t>
       </w:r>
       <w:r>
         <w:rPr>
@@ -1307,7 +1556,7 @@
           <w:szCs w:val="20"/>
           <w:shd w:val="clear" w:color="auto" w:fill="FFFFFF"/>
         </w:rPr>
-        <w:t>according to the rule</w:t>
+        <w:t xml:space="preserve">according to the rule; C is supposed to be in front L, but </w:t>
       </w:r>
       <w:r>
         <w:rPr>
@@ -1317,7 +1566,7 @@
           <w:szCs w:val="20"/>
           <w:shd w:val="clear" w:color="auto" w:fill="FFFFFF"/>
         </w:rPr>
-        <w:t>;</w:t>
+        <w:t>neither</w:t>
       </w:r>
       <w:r>
         <w:rPr>
@@ -1327,7 +1576,7 @@
           <w:szCs w:val="20"/>
           <w:shd w:val="clear" w:color="auto" w:fill="FFFFFF"/>
         </w:rPr>
-        <w:t xml:space="preserve"> C is supposed to be in front</w:t>
+        <w:t xml:space="preserve"> U</w:t>
       </w:r>
       <w:r>
         <w:rPr>
@@ -1337,9 +1586,11 @@
           <w:szCs w:val="20"/>
           <w:shd w:val="clear" w:color="auto" w:fill="FFFFFF"/>
         </w:rPr>
-        <w:t xml:space="preserve"> L, but </w:t>
-      </w:r>
-      <w:r>
+        <w:t>TF8 nor UNICODE demonstrate that. “E6” with “E5” and “u6” with “u5” is contradicted for the order. So, we move on.</w:t>
+      </w:r>
+    </w:p>
+    <w:p>
+      <w:pPr>
         <w:rPr>
           <w:rFonts w:ascii="Arial" w:eastAsia="Times New Roman" w:hAnsi="Arial" w:cs="Arial"/>
           <w:color w:val="222222"/>
@@ -1347,9 +1598,10 @@
           <w:szCs w:val="20"/>
           <w:shd w:val="clear" w:color="auto" w:fill="FFFFFF"/>
         </w:rPr>
-        <w:t>neither</w:t>
-      </w:r>
-      <w:r>
+      </w:pPr>
+    </w:p>
+    <w:p>
+      <w:pPr>
         <w:rPr>
           <w:rFonts w:ascii="Arial" w:eastAsia="Times New Roman" w:hAnsi="Arial" w:cs="Arial"/>
           <w:color w:val="222222"/>
@@ -1357,8 +1609,7 @@
           <w:szCs w:val="20"/>
           <w:shd w:val="clear" w:color="auto" w:fill="FFFFFF"/>
         </w:rPr>
-        <w:t xml:space="preserve"> U</w:t>
-      </w:r>
+      </w:pPr>
       <w:r>
         <w:rPr>
           <w:rFonts w:ascii="Arial" w:eastAsia="Times New Roman" w:hAnsi="Arial" w:cs="Arial"/>
@@ -1367,11 +1618,9 @@
           <w:szCs w:val="20"/>
           <w:shd w:val="clear" w:color="auto" w:fill="FFFFFF"/>
         </w:rPr>
-        <w:t>TF8 nor UNICODE demonstrate that. “E6” with “E5” and “u6” with “u5” is contradicted for the order. So, we move on.</w:t>
-      </w:r>
-    </w:p>
-    <w:p>
-      <w:pPr>
+        <w:t xml:space="preserve">3.2 </w:t>
+      </w:r>
+      <w:r>
         <w:rPr>
           <w:rFonts w:ascii="Arial" w:eastAsia="Times New Roman" w:hAnsi="Arial" w:cs="Arial"/>
           <w:color w:val="222222"/>
@@ -1379,10 +1628,9 @@
           <w:szCs w:val="20"/>
           <w:shd w:val="clear" w:color="auto" w:fill="FFFFFF"/>
         </w:rPr>
-      </w:pPr>
-    </w:p>
-    <w:p>
-      <w:pPr>
+        <w:t xml:space="preserve">sorting by </w:t>
+      </w:r>
+      <w:r>
         <w:rPr>
           <w:rFonts w:ascii="Arial" w:eastAsia="Times New Roman" w:hAnsi="Arial" w:cs="Arial"/>
           <w:color w:val="222222"/>
@@ -1390,41 +1638,12 @@
           <w:szCs w:val="20"/>
           <w:shd w:val="clear" w:color="auto" w:fill="FFFFFF"/>
         </w:rPr>
-      </w:pPr>
-      <w:r>
-        <w:rPr>
-          <w:rFonts w:ascii="Arial" w:eastAsia="Times New Roman" w:hAnsi="Arial" w:cs="Arial"/>
-          <w:color w:val="222222"/>
-          <w:sz w:val="20"/>
-          <w:szCs w:val="20"/>
-          <w:shd w:val="clear" w:color="auto" w:fill="FFFFFF"/>
-        </w:rPr>
-        <w:t xml:space="preserve">3.2 </w:t>
-      </w:r>
-      <w:r>
-        <w:rPr>
-          <w:rFonts w:ascii="Arial" w:eastAsia="Times New Roman" w:hAnsi="Arial" w:cs="Arial"/>
-          <w:color w:val="222222"/>
-          <w:sz w:val="20"/>
-          <w:szCs w:val="20"/>
-          <w:shd w:val="clear" w:color="auto" w:fill="FFFFFF"/>
-        </w:rPr>
-        <w:t xml:space="preserve">sorting by </w:t>
-      </w:r>
-      <w:r>
-        <w:rPr>
-          <w:rFonts w:ascii="Arial" w:eastAsia="Times New Roman" w:hAnsi="Arial" w:cs="Arial"/>
-          <w:color w:val="222222"/>
-          <w:sz w:val="20"/>
-          <w:szCs w:val="20"/>
-          <w:shd w:val="clear" w:color="auto" w:fill="FFFFFF"/>
-        </w:rPr>
-        <w:t>PINYIN</w:t>
-      </w:r>
-    </w:p>
-    <w:p>
-      <w:pPr>
-        <w:pStyle w:val="HTMLPreformatted"/>
+        <w:t>Pinyin</w:t>
+      </w:r>
+    </w:p>
+    <w:p>
+      <w:pPr>
+        <w:pStyle w:val="HTML"/>
         <w:shd w:val="clear" w:color="auto" w:fill="FFFFFF"/>
         <w:rPr>
           <w:rFonts w:ascii="Arial" w:hAnsi="Arial" w:cs="Arial"/>
@@ -1600,7 +1819,7 @@
                     <pic:cNvPicPr/>
                   </pic:nvPicPr>
                   <pic:blipFill>
-                    <a:blip r:embed="rId8" cstate="print">
+                    <a:blip r:embed="rId12" cstate="print">
                       <a:extLst>
                         <a:ext uri="{28A0092B-C50C-407E-A947-70E740481C1C}">
                           <a14:useLocalDpi xmlns:a14="http://schemas.microsoft.com/office/drawing/2010/main" val="0"/>
@@ -1626,6 +1845,18 @@
           </wp:inline>
         </w:drawing>
       </w:r>
+    </w:p>
+    <w:p>
+      <w:pPr>
+        <w:pStyle w:val="HTML"/>
+        <w:shd w:val="clear" w:color="auto" w:fill="FFFFFF"/>
+        <w:rPr>
+          <w:rFonts w:ascii="Arial" w:hAnsi="Arial" w:cs="Arial"/>
+          <w:noProof/>
+          <w:color w:val="222222"/>
+          <w:shd w:val="clear" w:color="auto" w:fill="FFFFFF"/>
+        </w:rPr>
+      </w:pPr>
       <w:r>
         <w:rPr>
           <w:noProof/>
@@ -1647,7 +1878,7 @@
                     <pic:cNvPicPr/>
                   </pic:nvPicPr>
                   <pic:blipFill>
-                    <a:blip r:embed="rId9">
+                    <a:blip r:embed="rId13">
                       <a:extLst>
                         <a:ext uri="{28A0092B-C50C-407E-A947-70E740481C1C}">
                           <a14:useLocalDpi xmlns:a14="http://schemas.microsoft.com/office/drawing/2010/main" val="0"/>
@@ -1676,7 +1907,7 @@
     </w:p>
     <w:p>
       <w:pPr>
-        <w:pStyle w:val="HTMLPreformatted"/>
+        <w:pStyle w:val="HTML"/>
         <w:shd w:val="clear" w:color="auto" w:fill="FFFFFF"/>
         <w:rPr>
           <w:rFonts w:ascii="Arial" w:hAnsi="Arial" w:cs="Arial"/>
@@ -1688,7 +1919,7 @@
     </w:p>
     <w:p>
       <w:pPr>
-        <w:pStyle w:val="HTMLPreformatted"/>
+        <w:pStyle w:val="HTML"/>
         <w:shd w:val="clear" w:color="auto" w:fill="FFFFFF"/>
         <w:rPr>
           <w:color w:val="080808"/>
@@ -1699,6 +1930,7 @@
           <w:noProof/>
           <w:color w:val="080808"/>
         </w:rPr>
+        <w:lastRenderedPageBreak/>
         <w:drawing>
           <wp:inline distT="0" distB="0" distL="0" distR="0" wp14:anchorId="6A776090" wp14:editId="2D634AE1">
             <wp:extent cx="5943600" cy="2449195"/>
@@ -1715,7 +1947,7 @@
                     <pic:cNvPicPr/>
                   </pic:nvPicPr>
                   <pic:blipFill>
-                    <a:blip r:embed="rId10" cstate="print">
+                    <a:blip r:embed="rId14" cstate="print">
                       <a:extLst>
                         <a:ext uri="{28A0092B-C50C-407E-A947-70E740481C1C}">
                           <a14:useLocalDpi xmlns:a14="http://schemas.microsoft.com/office/drawing/2010/main" val="0"/>
@@ -1744,19 +1976,19 @@
     </w:p>
     <w:p>
       <w:pPr>
-        <w:pStyle w:val="HTMLPreformatted"/>
-        <w:shd w:val="clear" w:color="auto" w:fill="FFFFFF"/>
-        <w:rPr>
-          <w:color w:val="080808"/>
-        </w:rPr>
-      </w:pPr>
-    </w:p>
-    <w:p>
-      <w:pPr>
-        <w:pStyle w:val="HTMLPreformatted"/>
-        <w:shd w:val="clear" w:color="auto" w:fill="FFFFFF"/>
-        <w:rPr>
-          <w:rFonts w:ascii="Calibri" w:hAnsi="Calibri" w:cs="Calibri" w:hint="eastAsia"/>
+        <w:pStyle w:val="HTML"/>
+        <w:shd w:val="clear" w:color="auto" w:fill="FFFFFF"/>
+        <w:rPr>
+          <w:color w:val="080808"/>
+        </w:rPr>
+      </w:pPr>
+    </w:p>
+    <w:p>
+      <w:pPr>
+        <w:pStyle w:val="HTML"/>
+        <w:shd w:val="clear" w:color="auto" w:fill="FFFFFF"/>
+        <w:rPr>
+          <w:rFonts w:ascii="Calibri" w:hAnsi="Calibri" w:cs="Calibri"/>
           <w:color w:val="C00000"/>
           <w:sz w:val="22"/>
           <w:szCs w:val="22"/>
@@ -1825,17 +2057,7 @@
           <w:sz w:val="22"/>
           <w:szCs w:val="22"/>
         </w:rPr>
-        <w:t xml:space="preserve">Since there </w:t>
-      </w:r>
-      <w:r>
-        <w:rPr>
-          <w:rStyle w:val="eop"/>
-          <w:rFonts w:ascii="Calibri" w:hAnsi="Calibri" w:cs="Calibri"/>
-          <w:sz w:val="22"/>
-          <w:szCs w:val="22"/>
-        </w:rPr>
-        <w:lastRenderedPageBreak/>
-        <w:t xml:space="preserve">are radix sort included, here is the distribution numbers of different length of PINYIN </w:t>
+        <w:t xml:space="preserve">Since there are radix sort included, here is the distribution numbers of different length of PINYIN </w:t>
       </w:r>
       <w:r>
         <w:rPr>
@@ -2192,18 +2414,18 @@
     </w:p>
     <w:p>
       <w:pPr>
-        <w:pStyle w:val="HTMLPreformatted"/>
-        <w:shd w:val="clear" w:color="auto" w:fill="FFFFFF"/>
-        <w:rPr>
-          <w:rFonts w:ascii="Calibri" w:hAnsi="Calibri" w:cs="Calibri"/>
-          <w:sz w:val="22"/>
-          <w:szCs w:val="22"/>
-        </w:rPr>
-      </w:pPr>
-    </w:p>
-    <w:p>
-      <w:pPr>
-        <w:pStyle w:val="HTMLPreformatted"/>
+        <w:pStyle w:val="HTML"/>
+        <w:shd w:val="clear" w:color="auto" w:fill="FFFFFF"/>
+        <w:rPr>
+          <w:rFonts w:ascii="Calibri" w:hAnsi="Calibri" w:cs="Calibri"/>
+          <w:sz w:val="22"/>
+          <w:szCs w:val="22"/>
+        </w:rPr>
+      </w:pPr>
+    </w:p>
+    <w:p>
+      <w:pPr>
+        <w:pStyle w:val="HTML"/>
         <w:shd w:val="clear" w:color="auto" w:fill="FFFFFF"/>
         <w:rPr>
           <w:rFonts w:ascii="Calibri" w:hAnsi="Calibri" w:cs="Calibri"/>
@@ -2264,7 +2486,7 @@
     </w:p>
     <w:p>
       <w:pPr>
-        <w:pStyle w:val="HTMLPreformatted"/>
+        <w:pStyle w:val="HTML"/>
         <w:shd w:val="clear" w:color="auto" w:fill="FFFFFF"/>
         <w:rPr>
           <w:rFonts w:ascii="Calibri" w:hAnsi="Calibri" w:cs="Calibri"/>
@@ -2315,7 +2537,7 @@
     </w:p>
     <w:p>
       <w:pPr>
-        <w:pStyle w:val="HTMLPreformatted"/>
+        <w:pStyle w:val="HTML"/>
         <w:shd w:val="clear" w:color="auto" w:fill="FFFFFF"/>
         <w:rPr>
           <w:rFonts w:ascii="Calibri" w:hAnsi="Calibri" w:cs="Calibri"/>
@@ -2329,6 +2551,7 @@
           <w:noProof/>
           <w:color w:val="080808"/>
         </w:rPr>
+        <w:lastRenderedPageBreak/>
         <w:drawing>
           <wp:inline distT="0" distB="0" distL="0" distR="0" wp14:anchorId="5BE30FD5" wp14:editId="30E34BDA">
             <wp:extent cx="1054100" cy="4254500"/>
@@ -2345,7 +2568,7 @@
                     <pic:cNvPicPr/>
                   </pic:nvPicPr>
                   <pic:blipFill>
-                    <a:blip r:embed="rId11">
+                    <a:blip r:embed="rId15">
                       <a:extLst>
                         <a:ext uri="{28A0092B-C50C-407E-A947-70E740481C1C}">
                           <a14:useLocalDpi xmlns:a14="http://schemas.microsoft.com/office/drawing/2010/main" val="0"/>
@@ -2374,7 +2597,7 @@
     </w:p>
     <w:p>
       <w:pPr>
-        <w:pStyle w:val="HTMLPreformatted"/>
+        <w:pStyle w:val="HTML"/>
         <w:shd w:val="clear" w:color="auto" w:fill="FFFFFF"/>
         <w:rPr>
           <w:rFonts w:ascii="Calibri" w:hAnsi="Calibri" w:cs="Calibri"/>
@@ -2393,7 +2616,7 @@
     </w:p>
     <w:p>
       <w:pPr>
-        <w:pStyle w:val="HTMLPreformatted"/>
+        <w:pStyle w:val="HTML"/>
         <w:shd w:val="clear" w:color="auto" w:fill="FFFFFF"/>
         <w:rPr>
           <w:rFonts w:ascii="Calibri" w:hAnsi="Calibri" w:cs="Calibri"/>
@@ -2495,7 +2718,7 @@
       </w:r>
       <w:r>
         <w:rPr>
-          <w:rFonts w:ascii="SimSun" w:eastAsia="SimSun" w:hAnsi="SimSun" w:cs="SimSun" w:hint="eastAsia"/>
+          <w:rFonts w:ascii="宋体" w:eastAsia="宋体" w:hAnsi="宋体" w:cs="宋体" w:hint="eastAsia"/>
           <w:i/>
           <w:iCs/>
           <w:sz w:val="22"/>
@@ -2533,7 +2756,7 @@
       </w:r>
       <w:r>
         <w:rPr>
-          <w:rFonts w:ascii="SimSun" w:eastAsia="SimSun" w:hAnsi="SimSun" w:cs="SimSun" w:hint="eastAsia"/>
+          <w:rFonts w:ascii="宋体" w:eastAsia="宋体" w:hAnsi="宋体" w:cs="宋体" w:hint="eastAsia"/>
           <w:i/>
           <w:iCs/>
           <w:sz w:val="22"/>
@@ -2571,7 +2794,7 @@
       </w:r>
       <w:r>
         <w:rPr>
-          <w:rFonts w:ascii="SimSun" w:eastAsia="SimSun" w:hAnsi="SimSun" w:cs="SimSun" w:hint="eastAsia"/>
+          <w:rFonts w:ascii="宋体" w:eastAsia="宋体" w:hAnsi="宋体" w:cs="宋体" w:hint="eastAsia"/>
           <w:i/>
           <w:iCs/>
           <w:sz w:val="22"/>
@@ -2609,7 +2832,7 @@
       </w:r>
       <w:r>
         <w:rPr>
-          <w:rFonts w:ascii="SimSun" w:eastAsia="SimSun" w:hAnsi="SimSun" w:cs="SimSun" w:hint="eastAsia"/>
+          <w:rFonts w:ascii="宋体" w:eastAsia="宋体" w:hAnsi="宋体" w:cs="宋体" w:hint="eastAsia"/>
           <w:i/>
           <w:iCs/>
           <w:sz w:val="22"/>
@@ -2633,16 +2856,7 @@
           <w:sz w:val="22"/>
           <w:szCs w:val="22"/>
         </w:rPr>
-        <w:t xml:space="preserve">; but with PINYIN, it can’t distinguish between Chinese characters other it compares PINYIN characters instead. Then by </w:t>
-      </w:r>
-      <w:r>
-        <w:rPr>
-          <w:rFonts w:ascii="Calibri" w:hAnsi="Calibri" w:cs="Calibri"/>
-          <w:sz w:val="22"/>
-          <w:szCs w:val="22"/>
-        </w:rPr>
-        <w:lastRenderedPageBreak/>
-        <w:t xml:space="preserve">PINYN </w:t>
+        <w:t xml:space="preserve">; but with PINYIN, it can’t distinguish between Chinese characters other it compares PINYIN characters instead. Then by PINYN </w:t>
       </w:r>
       <w:r>
         <w:rPr>
@@ -2691,7 +2905,7 @@
     </w:p>
     <w:p>
       <w:pPr>
-        <w:pStyle w:val="HTMLPreformatted"/>
+        <w:pStyle w:val="HTML"/>
         <w:shd w:val="clear" w:color="auto" w:fill="FFFFFF"/>
         <w:rPr>
           <w:rFonts w:ascii="Arial" w:hAnsi="Arial" w:cs="Arial"/>
@@ -2722,7 +2936,7 @@
                     <pic:cNvPicPr/>
                   </pic:nvPicPr>
                   <pic:blipFill>
-                    <a:blip r:embed="rId12">
+                    <a:blip r:embed="rId16">
                       <a:extLst>
                         <a:ext uri="{28A0092B-C50C-407E-A947-70E740481C1C}">
                           <a14:useLocalDpi xmlns:a14="http://schemas.microsoft.com/office/drawing/2010/main" val="0"/>
@@ -2751,16 +2965,16 @@
     </w:p>
     <w:p>
       <w:pPr>
-        <w:pStyle w:val="HTMLPreformatted"/>
-        <w:shd w:val="clear" w:color="auto" w:fill="FFFFFF"/>
-        <w:rPr>
-          <w:color w:val="080808"/>
-        </w:rPr>
-      </w:pPr>
-    </w:p>
-    <w:p>
-      <w:pPr>
-        <w:pStyle w:val="HTMLPreformatted"/>
+        <w:pStyle w:val="HTML"/>
+        <w:shd w:val="clear" w:color="auto" w:fill="FFFFFF"/>
+        <w:rPr>
+          <w:color w:val="080808"/>
+        </w:rPr>
+      </w:pPr>
+    </w:p>
+    <w:p>
+      <w:pPr>
+        <w:pStyle w:val="HTML"/>
         <w:shd w:val="clear" w:color="auto" w:fill="FFFFFF"/>
         <w:rPr>
           <w:color w:val="080808"/>
@@ -2833,20 +3047,19 @@
     </w:p>
     <w:p>
       <w:pPr>
-        <w:pStyle w:val="HTMLPreformatted"/>
-        <w:shd w:val="clear" w:color="auto" w:fill="FFFFFF"/>
-        <w:rPr>
-          <w:rFonts w:hint="eastAsia"/>
-          <w:color w:val="080808"/>
-        </w:rPr>
-      </w:pPr>
-    </w:p>
-    <w:p>
-      <w:pPr>
-        <w:pStyle w:val="HTMLPreformatted"/>
-        <w:shd w:val="clear" w:color="auto" w:fill="FFFFFF"/>
-        <w:rPr>
-          <w:rFonts w:ascii="Calibri" w:hAnsi="Calibri" w:cs="Calibri" w:hint="eastAsia"/>
+        <w:pStyle w:val="HTML"/>
+        <w:shd w:val="clear" w:color="auto" w:fill="FFFFFF"/>
+        <w:rPr>
+          <w:color w:val="080808"/>
+        </w:rPr>
+      </w:pPr>
+    </w:p>
+    <w:p>
+      <w:pPr>
+        <w:pStyle w:val="HTML"/>
+        <w:shd w:val="clear" w:color="auto" w:fill="FFFFFF"/>
+        <w:rPr>
+          <w:rFonts w:ascii="Calibri" w:hAnsi="Calibri" w:cs="Calibri"/>
           <w:sz w:val="22"/>
           <w:szCs w:val="22"/>
         </w:rPr>
@@ -2957,7 +3170,16 @@
           <w:sz w:val="22"/>
           <w:szCs w:val="22"/>
         </w:rPr>
-        <w:t xml:space="preserve"> Start with the data, since we are sorting the byte array instead of </w:t>
+        <w:t xml:space="preserve"> Start </w:t>
+      </w:r>
+      <w:r>
+        <w:rPr>
+          <w:rFonts w:ascii="Calibri" w:hAnsi="Calibri" w:cs="Calibri"/>
+          <w:sz w:val="22"/>
+          <w:szCs w:val="22"/>
+        </w:rPr>
+        <w:lastRenderedPageBreak/>
+        <w:t xml:space="preserve">with the data, since we are sorting the byte array instead of </w:t>
       </w:r>
       <w:r>
         <w:rPr>
@@ -3003,7 +3225,7 @@
     </w:p>
     <w:p>
       <w:pPr>
-        <w:pStyle w:val="HTMLPreformatted"/>
+        <w:pStyle w:val="HTML"/>
         <w:shd w:val="clear" w:color="auto" w:fill="FFFFFF"/>
         <w:rPr>
           <w:color w:val="080808"/>
@@ -3032,7 +3254,7 @@
                     <pic:cNvPicPr/>
                   </pic:nvPicPr>
                   <pic:blipFill>
-                    <a:blip r:embed="rId13">
+                    <a:blip r:embed="rId17">
                       <a:extLst>
                         <a:ext uri="{28A0092B-C50C-407E-A947-70E740481C1C}">
                           <a14:useLocalDpi xmlns:a14="http://schemas.microsoft.com/office/drawing/2010/main" val="0"/>
@@ -3061,16 +3283,16 @@
     </w:p>
     <w:p>
       <w:pPr>
-        <w:pStyle w:val="HTMLPreformatted"/>
-        <w:shd w:val="clear" w:color="auto" w:fill="FFFFFF"/>
-        <w:rPr>
-          <w:color w:val="080808"/>
-        </w:rPr>
-      </w:pPr>
-    </w:p>
-    <w:p>
-      <w:pPr>
-        <w:pStyle w:val="HTMLPreformatted"/>
+        <w:pStyle w:val="HTML"/>
+        <w:shd w:val="clear" w:color="auto" w:fill="FFFFFF"/>
+        <w:rPr>
+          <w:color w:val="080808"/>
+        </w:rPr>
+      </w:pPr>
+    </w:p>
+    <w:p>
+      <w:pPr>
+        <w:pStyle w:val="HTML"/>
         <w:shd w:val="clear" w:color="auto" w:fill="FFFFFF"/>
         <w:rPr>
           <w:color w:val="080808"/>
@@ -3143,16 +3365,16 @@
     </w:p>
     <w:p>
       <w:pPr>
-        <w:pStyle w:val="HTMLPreformatted"/>
-        <w:shd w:val="clear" w:color="auto" w:fill="FFFFFF"/>
-        <w:rPr>
-          <w:color w:val="080808"/>
-        </w:rPr>
-      </w:pPr>
-    </w:p>
-    <w:p>
-      <w:pPr>
-        <w:pStyle w:val="HTMLPreformatted"/>
+        <w:pStyle w:val="HTML"/>
+        <w:shd w:val="clear" w:color="auto" w:fill="FFFFFF"/>
+        <w:rPr>
+          <w:color w:val="080808"/>
+        </w:rPr>
+      </w:pPr>
+    </w:p>
+    <w:p>
+      <w:pPr>
+        <w:pStyle w:val="HTML"/>
         <w:shd w:val="clear" w:color="auto" w:fill="FFFFFF"/>
         <w:rPr>
           <w:color w:val="080808"/>
@@ -3181,7 +3403,7 @@
                     <pic:cNvPicPr/>
                   </pic:nvPicPr>
                   <pic:blipFill>
-                    <a:blip r:embed="rId14" cstate="print">
+                    <a:blip r:embed="rId18" cstate="print">
                       <a:extLst>
                         <a:ext uri="{28A0092B-C50C-407E-A947-70E740481C1C}">
                           <a14:useLocalDpi xmlns:a14="http://schemas.microsoft.com/office/drawing/2010/main" val="0"/>
@@ -3210,43 +3432,43 @@
     </w:p>
     <w:p>
       <w:pPr>
-        <w:pStyle w:val="HTMLPreformatted"/>
-        <w:shd w:val="clear" w:color="auto" w:fill="FFFFFF"/>
-        <w:rPr>
-          <w:color w:val="080808"/>
-        </w:rPr>
-      </w:pPr>
-    </w:p>
-    <w:p>
-      <w:pPr>
-        <w:pStyle w:val="HTMLPreformatted"/>
-        <w:shd w:val="clear" w:color="auto" w:fill="FFFFFF"/>
-        <w:rPr>
-          <w:color w:val="080808"/>
-        </w:rPr>
-      </w:pPr>
-    </w:p>
-    <w:p>
-      <w:pPr>
-        <w:pStyle w:val="HTMLPreformatted"/>
-        <w:shd w:val="clear" w:color="auto" w:fill="FFFFFF"/>
-        <w:rPr>
-          <w:color w:val="080808"/>
-        </w:rPr>
-      </w:pPr>
-    </w:p>
-    <w:p>
-      <w:pPr>
-        <w:pStyle w:val="HTMLPreformatted"/>
-        <w:shd w:val="clear" w:color="auto" w:fill="FFFFFF"/>
-        <w:rPr>
-          <w:color w:val="080808"/>
-        </w:rPr>
-      </w:pPr>
-    </w:p>
-    <w:p>
-      <w:pPr>
-        <w:pStyle w:val="HTMLPreformatted"/>
+        <w:pStyle w:val="HTML"/>
+        <w:shd w:val="clear" w:color="auto" w:fill="FFFFFF"/>
+        <w:rPr>
+          <w:color w:val="080808"/>
+        </w:rPr>
+      </w:pPr>
+    </w:p>
+    <w:p>
+      <w:pPr>
+        <w:pStyle w:val="HTML"/>
+        <w:shd w:val="clear" w:color="auto" w:fill="FFFFFF"/>
+        <w:rPr>
+          <w:color w:val="080808"/>
+        </w:rPr>
+      </w:pPr>
+    </w:p>
+    <w:p>
+      <w:pPr>
+        <w:pStyle w:val="HTML"/>
+        <w:shd w:val="clear" w:color="auto" w:fill="FFFFFF"/>
+        <w:rPr>
+          <w:color w:val="080808"/>
+        </w:rPr>
+      </w:pPr>
+    </w:p>
+    <w:p>
+      <w:pPr>
+        <w:pStyle w:val="HTML"/>
+        <w:shd w:val="clear" w:color="auto" w:fill="FFFFFF"/>
+        <w:rPr>
+          <w:color w:val="080808"/>
+        </w:rPr>
+      </w:pPr>
+    </w:p>
+    <w:p>
+      <w:pPr>
+        <w:pStyle w:val="HTML"/>
         <w:shd w:val="clear" w:color="auto" w:fill="FFFFFF"/>
         <w:rPr>
           <w:color w:val="080808"/>
@@ -3282,36 +3504,98 @@
         <w:rPr>
           <w:color w:val="080808"/>
         </w:rPr>
+        <w:t xml:space="preserve"> OBJECT WITH BYTE ARRAY</w:t>
+      </w:r>
+    </w:p>
+    <w:p>
+      <w:pPr>
+        <w:pStyle w:val="HTML"/>
+        <w:shd w:val="clear" w:color="auto" w:fill="FFFFFF"/>
+        <w:rPr>
+          <w:rFonts w:ascii="Calibri" w:hAnsi="Calibri" w:cs="Calibri"/>
+          <w:sz w:val="22"/>
+          <w:szCs w:val="22"/>
+        </w:rPr>
+      </w:pPr>
+      <w:r>
+        <w:rPr>
+          <w:rFonts w:ascii="Calibri" w:hAnsi="Calibri" w:cs="Calibri"/>
+          <w:sz w:val="22"/>
+          <w:szCs w:val="22"/>
+        </w:rPr>
+        <w:t>Our Byte array method can be examined by</w:t>
+      </w:r>
+      <w:r>
+        <w:rPr>
+          <w:rFonts w:ascii="Calibri" w:hAnsi="Calibri" w:cs="Calibri"/>
+          <w:sz w:val="22"/>
+          <w:szCs w:val="22"/>
+        </w:rPr>
         <w:t xml:space="preserve"> </w:t>
       </w:r>
       <w:r>
         <w:rPr>
-          <w:color w:val="080808"/>
-        </w:rPr>
-        <w:t>OBJECT WITH BYTE ARRAY</w:t>
-      </w:r>
-    </w:p>
-    <w:p>
-      <w:pPr>
-        <w:pStyle w:val="HTMLPreformatted"/>
-        <w:shd w:val="clear" w:color="auto" w:fill="FFFFFF"/>
-        <w:rPr>
-          <w:rFonts w:ascii="Calibri" w:hAnsi="Calibri" w:cs="Calibri"/>
-          <w:sz w:val="22"/>
-          <w:szCs w:val="22"/>
-        </w:rPr>
-      </w:pPr>
-      <w:r>
-        <w:rPr>
-          <w:rFonts w:ascii="Calibri" w:hAnsi="Calibri" w:cs="Calibri"/>
-          <w:sz w:val="22"/>
-          <w:szCs w:val="22"/>
-        </w:rPr>
-        <w:t>Our Byte array method can be examined by</w:t>
-      </w:r>
-      <w:r>
-        <w:rPr>
-          <w:rFonts w:ascii="Calibri" w:hAnsi="Calibri" w:cs="Calibri"/>
+          <w:rFonts w:ascii="Calibri" w:hAnsi="Calibri" w:cs="Calibri"/>
+          <w:color w:val="C00000"/>
+          <w:sz w:val="22"/>
+          <w:szCs w:val="22"/>
+        </w:rPr>
+        <w:t xml:space="preserve">Figure </w:t>
+      </w:r>
+      <w:r>
+        <w:rPr>
+          <w:rFonts w:ascii="Calibri" w:hAnsi="Calibri" w:cs="Calibri"/>
+          <w:sz w:val="22"/>
+          <w:szCs w:val="22"/>
+        </w:rPr>
+        <w:t>shows the</w:t>
+      </w:r>
+      <w:r>
+        <w:rPr>
+          <w:rFonts w:ascii="Calibri" w:hAnsi="Calibri" w:cs="Calibri"/>
+          <w:sz w:val="22"/>
+          <w:szCs w:val="22"/>
+        </w:rPr>
+        <w:t xml:space="preserve"> flow, </w:t>
+      </w:r>
+      <w:r>
+        <w:rPr>
+          <w:rFonts w:ascii="Calibri" w:hAnsi="Calibri" w:cs="Calibri"/>
+          <w:color w:val="C00000"/>
+          <w:sz w:val="22"/>
+          <w:szCs w:val="22"/>
+        </w:rPr>
+        <w:t xml:space="preserve">Figure </w:t>
+      </w:r>
+      <w:r>
+        <w:rPr>
+          <w:rFonts w:ascii="Calibri" w:hAnsi="Calibri" w:cs="Calibri"/>
+          <w:sz w:val="22"/>
+          <w:szCs w:val="22"/>
+        </w:rPr>
+        <w:t xml:space="preserve">shows </w:t>
+      </w:r>
+      <w:r>
+        <w:rPr>
+          <w:rFonts w:ascii="Calibri" w:hAnsi="Calibri" w:cs="Calibri"/>
+          <w:sz w:val="22"/>
+          <w:szCs w:val="22"/>
+        </w:rPr>
+        <w:t xml:space="preserve">the class diagram of the main object and </w:t>
+      </w:r>
+      <w:r>
+        <w:rPr>
+          <w:rFonts w:ascii="Calibri" w:hAnsi="Calibri" w:cs="Calibri"/>
+          <w:color w:val="C00000"/>
+          <w:sz w:val="22"/>
+          <w:szCs w:val="22"/>
+        </w:rPr>
+        <w:t>Figure</w:t>
+      </w:r>
+      <w:r>
+        <w:rPr>
+          <w:rFonts w:ascii="Calibri" w:hAnsi="Calibri" w:cs="Calibri"/>
+          <w:color w:val="C00000"/>
           <w:sz w:val="22"/>
           <w:szCs w:val="22"/>
         </w:rPr>
@@ -3320,74 +3604,6 @@
       <w:r>
         <w:rPr>
           <w:rFonts w:ascii="Calibri" w:hAnsi="Calibri" w:cs="Calibri"/>
-          <w:color w:val="C00000"/>
-          <w:sz w:val="22"/>
-          <w:szCs w:val="22"/>
-        </w:rPr>
-        <w:t xml:space="preserve">Figure </w:t>
-      </w:r>
-      <w:r>
-        <w:rPr>
-          <w:rFonts w:ascii="Calibri" w:hAnsi="Calibri" w:cs="Calibri"/>
-          <w:sz w:val="22"/>
-          <w:szCs w:val="22"/>
-        </w:rPr>
-        <w:t>shows the</w:t>
-      </w:r>
-      <w:r>
-        <w:rPr>
-          <w:rFonts w:ascii="Calibri" w:hAnsi="Calibri" w:cs="Calibri"/>
-          <w:sz w:val="22"/>
-          <w:szCs w:val="22"/>
-        </w:rPr>
-        <w:t xml:space="preserve"> flow, </w:t>
-      </w:r>
-      <w:r>
-        <w:rPr>
-          <w:rFonts w:ascii="Calibri" w:hAnsi="Calibri" w:cs="Calibri"/>
-          <w:color w:val="C00000"/>
-          <w:sz w:val="22"/>
-          <w:szCs w:val="22"/>
-        </w:rPr>
-        <w:t xml:space="preserve">Figure </w:t>
-      </w:r>
-      <w:r>
-        <w:rPr>
-          <w:rFonts w:ascii="Calibri" w:hAnsi="Calibri" w:cs="Calibri"/>
-          <w:sz w:val="22"/>
-          <w:szCs w:val="22"/>
-        </w:rPr>
-        <w:t xml:space="preserve">shows </w:t>
-      </w:r>
-      <w:r>
-        <w:rPr>
-          <w:rFonts w:ascii="Calibri" w:hAnsi="Calibri" w:cs="Calibri"/>
-          <w:sz w:val="22"/>
-          <w:szCs w:val="22"/>
-        </w:rPr>
-        <w:t xml:space="preserve">the class diagram of the main object and </w:t>
-      </w:r>
-      <w:r>
-        <w:rPr>
-          <w:rFonts w:ascii="Calibri" w:hAnsi="Calibri" w:cs="Calibri"/>
-          <w:color w:val="C00000"/>
-          <w:sz w:val="22"/>
-          <w:szCs w:val="22"/>
-        </w:rPr>
-        <w:t>Figure</w:t>
-      </w:r>
-      <w:r>
-        <w:rPr>
-          <w:rFonts w:ascii="Calibri" w:hAnsi="Calibri" w:cs="Calibri"/>
-          <w:color w:val="C00000"/>
-          <w:sz w:val="22"/>
-          <w:szCs w:val="22"/>
-        </w:rPr>
-        <w:t xml:space="preserve"> </w:t>
-      </w:r>
-      <w:r>
-        <w:rPr>
-          <w:rFonts w:ascii="Calibri" w:hAnsi="Calibri" w:cs="Calibri"/>
           <w:sz w:val="22"/>
           <w:szCs w:val="22"/>
         </w:rPr>
@@ -3452,7 +3668,7 @@
     </w:p>
     <w:p>
       <w:pPr>
-        <w:pStyle w:val="HTMLPreformatted"/>
+        <w:pStyle w:val="HTML"/>
         <w:shd w:val="clear" w:color="auto" w:fill="FFFFFF"/>
         <w:rPr>
           <w:color w:val="080808"/>
@@ -3479,7 +3695,7 @@
                     <pic:cNvPicPr/>
                   </pic:nvPicPr>
                   <pic:blipFill>
-                    <a:blip r:embed="rId15">
+                    <a:blip r:embed="rId19">
                       <a:extLst>
                         <a:ext uri="{28A0092B-C50C-407E-A947-70E740481C1C}">
                           <a14:useLocalDpi xmlns:a14="http://schemas.microsoft.com/office/drawing/2010/main" val="0"/>
@@ -3508,16 +3724,16 @@
     </w:p>
     <w:p>
       <w:pPr>
-        <w:pStyle w:val="HTMLPreformatted"/>
-        <w:shd w:val="clear" w:color="auto" w:fill="FFFFFF"/>
-        <w:rPr>
-          <w:color w:val="080808"/>
-        </w:rPr>
-      </w:pPr>
-    </w:p>
-    <w:p>
-      <w:pPr>
-        <w:pStyle w:val="HTMLPreformatted"/>
+        <w:pStyle w:val="HTML"/>
+        <w:shd w:val="clear" w:color="auto" w:fill="FFFFFF"/>
+        <w:rPr>
+          <w:color w:val="080808"/>
+        </w:rPr>
+      </w:pPr>
+    </w:p>
+    <w:p>
+      <w:pPr>
+        <w:pStyle w:val="HTML"/>
         <w:shd w:val="clear" w:color="auto" w:fill="FFFFFF"/>
         <w:rPr>
           <w:noProof/>
@@ -3529,6 +3745,7 @@
           <w:noProof/>
           <w:color w:val="080808"/>
         </w:rPr>
+        <w:lastRenderedPageBreak/>
         <w:drawing>
           <wp:inline distT="0" distB="0" distL="0" distR="0" wp14:anchorId="0653C78A" wp14:editId="571AAEDB">
             <wp:extent cx="2095391" cy="4466492"/>
@@ -3545,7 +3762,7 @@
                     <pic:cNvPicPr/>
                   </pic:nvPicPr>
                   <pic:blipFill>
-                    <a:blip r:embed="rId16" cstate="print">
+                    <a:blip r:embed="rId20" cstate="print">
                       <a:extLst>
                         <a:ext uri="{28A0092B-C50C-407E-A947-70E740481C1C}">
                           <a14:useLocalDpi xmlns:a14="http://schemas.microsoft.com/office/drawing/2010/main" val="0"/>
@@ -3599,7 +3816,7 @@
                     <pic:cNvPicPr/>
                   </pic:nvPicPr>
                   <pic:blipFill>
-                    <a:blip r:embed="rId17">
+                    <a:blip r:embed="rId21">
                       <a:extLst>
                         <a:ext uri="{28A0092B-C50C-407E-A947-70E740481C1C}">
                           <a14:useLocalDpi xmlns:a14="http://schemas.microsoft.com/office/drawing/2010/main" val="0"/>
@@ -3628,7 +3845,7 @@
     </w:p>
     <w:p>
       <w:pPr>
-        <w:pStyle w:val="HTMLPreformatted"/>
+        <w:pStyle w:val="HTML"/>
         <w:shd w:val="clear" w:color="auto" w:fill="FFFFFF"/>
         <w:rPr>
           <w:noProof/>
@@ -3638,7 +3855,7 @@
     </w:p>
     <w:p>
       <w:pPr>
-        <w:pStyle w:val="HTMLPreformatted"/>
+        <w:pStyle w:val="HTML"/>
         <w:shd w:val="clear" w:color="auto" w:fill="FFFFFF"/>
         <w:rPr>
           <w:noProof/>
@@ -3648,7 +3865,7 @@
     </w:p>
     <w:p>
       <w:pPr>
-        <w:pStyle w:val="HTMLPreformatted"/>
+        <w:pStyle w:val="HTML"/>
         <w:shd w:val="clear" w:color="auto" w:fill="FFFFFF"/>
         <w:rPr>
           <w:color w:val="080808"/>
@@ -3659,7 +3876,6 @@
           <w:noProof/>
           <w:color w:val="080808"/>
         </w:rPr>
-        <w:lastRenderedPageBreak/>
         <w:drawing>
           <wp:inline distT="0" distB="0" distL="0" distR="0" wp14:anchorId="0E3DB322" wp14:editId="5E3856DB">
             <wp:extent cx="5892800" cy="876300"/>
@@ -3676,7 +3892,7 @@
                     <pic:cNvPicPr/>
                   </pic:nvPicPr>
                   <pic:blipFill>
-                    <a:blip r:embed="rId18">
+                    <a:blip r:embed="rId22">
                       <a:extLst>
                         <a:ext uri="{28A0092B-C50C-407E-A947-70E740481C1C}">
                           <a14:useLocalDpi xmlns:a14="http://schemas.microsoft.com/office/drawing/2010/main" val="0"/>
@@ -3705,52 +3921,52 @@
     </w:p>
     <w:p>
       <w:pPr>
-        <w:pStyle w:val="HTMLPreformatted"/>
-        <w:shd w:val="clear" w:color="auto" w:fill="FFFFFF"/>
-        <w:rPr>
-          <w:color w:val="080808"/>
-        </w:rPr>
-      </w:pPr>
-    </w:p>
-    <w:p>
-      <w:pPr>
-        <w:pStyle w:val="HTMLPreformatted"/>
-        <w:shd w:val="clear" w:color="auto" w:fill="FFFFFF"/>
-        <w:rPr>
-          <w:color w:val="080808"/>
-        </w:rPr>
-      </w:pPr>
-    </w:p>
-    <w:p>
-      <w:pPr>
-        <w:pStyle w:val="HTMLPreformatted"/>
-        <w:shd w:val="clear" w:color="auto" w:fill="FFFFFF"/>
-        <w:rPr>
-          <w:color w:val="080808"/>
-        </w:rPr>
-      </w:pPr>
-    </w:p>
-    <w:p>
-      <w:pPr>
-        <w:pStyle w:val="HTMLPreformatted"/>
-        <w:shd w:val="clear" w:color="auto" w:fill="FFFFFF"/>
-        <w:rPr>
-          <w:color w:val="080808"/>
-        </w:rPr>
-      </w:pPr>
-    </w:p>
-    <w:p>
-      <w:pPr>
-        <w:pStyle w:val="HTMLPreformatted"/>
-        <w:shd w:val="clear" w:color="auto" w:fill="FFFFFF"/>
-        <w:rPr>
-          <w:color w:val="080808"/>
-        </w:rPr>
-      </w:pPr>
-    </w:p>
-    <w:p>
-      <w:pPr>
-        <w:pStyle w:val="HTMLPreformatted"/>
+        <w:pStyle w:val="HTML"/>
+        <w:shd w:val="clear" w:color="auto" w:fill="FFFFFF"/>
+        <w:rPr>
+          <w:color w:val="080808"/>
+        </w:rPr>
+      </w:pPr>
+    </w:p>
+    <w:p>
+      <w:pPr>
+        <w:pStyle w:val="HTML"/>
+        <w:shd w:val="clear" w:color="auto" w:fill="FFFFFF"/>
+        <w:rPr>
+          <w:color w:val="080808"/>
+        </w:rPr>
+      </w:pPr>
+    </w:p>
+    <w:p>
+      <w:pPr>
+        <w:pStyle w:val="HTML"/>
+        <w:shd w:val="clear" w:color="auto" w:fill="FFFFFF"/>
+        <w:rPr>
+          <w:color w:val="080808"/>
+        </w:rPr>
+      </w:pPr>
+    </w:p>
+    <w:p>
+      <w:pPr>
+        <w:pStyle w:val="HTML"/>
+        <w:shd w:val="clear" w:color="auto" w:fill="FFFFFF"/>
+        <w:rPr>
+          <w:color w:val="080808"/>
+        </w:rPr>
+      </w:pPr>
+    </w:p>
+    <w:p>
+      <w:pPr>
+        <w:pStyle w:val="HTML"/>
+        <w:shd w:val="clear" w:color="auto" w:fill="FFFFFF"/>
+        <w:rPr>
+          <w:color w:val="080808"/>
+        </w:rPr>
+      </w:pPr>
+    </w:p>
+    <w:p>
+      <w:pPr>
+        <w:pStyle w:val="HTML"/>
         <w:shd w:val="clear" w:color="auto" w:fill="FFFFFF"/>
         <w:rPr>
           <w:color w:val="080808"/>
@@ -3761,6 +3977,7 @@
           <w:noProof/>
           <w:color w:val="080808"/>
         </w:rPr>
+        <w:lastRenderedPageBreak/>
         <w:drawing>
           <wp:inline distT="0" distB="0" distL="0" distR="0" wp14:anchorId="66BB2408" wp14:editId="4963B204">
             <wp:extent cx="5943600" cy="2467610"/>
@@ -3777,7 +3994,7 @@
                     <pic:cNvPicPr/>
                   </pic:nvPicPr>
                   <pic:blipFill>
-                    <a:blip r:embed="rId19" cstate="print">
+                    <a:blip r:embed="rId23" cstate="print">
                       <a:extLst>
                         <a:ext uri="{28A0092B-C50C-407E-A947-70E740481C1C}">
                           <a14:useLocalDpi xmlns:a14="http://schemas.microsoft.com/office/drawing/2010/main" val="0"/>
@@ -3806,34 +4023,34 @@
     </w:p>
     <w:p>
       <w:pPr>
-        <w:pStyle w:val="HTMLPreformatted"/>
-        <w:shd w:val="clear" w:color="auto" w:fill="FFFFFF"/>
-        <w:rPr>
-          <w:color w:val="080808"/>
-        </w:rPr>
-      </w:pPr>
-    </w:p>
-    <w:p>
-      <w:pPr>
-        <w:pStyle w:val="HTMLPreformatted"/>
-        <w:shd w:val="clear" w:color="auto" w:fill="FFFFFF"/>
-        <w:rPr>
-          <w:color w:val="080808"/>
-        </w:rPr>
-      </w:pPr>
-    </w:p>
-    <w:p>
-      <w:pPr>
-        <w:pStyle w:val="HTMLPreformatted"/>
-        <w:shd w:val="clear" w:color="auto" w:fill="FFFFFF"/>
-        <w:rPr>
-          <w:color w:val="080808"/>
-        </w:rPr>
-      </w:pPr>
-    </w:p>
-    <w:p>
-      <w:pPr>
-        <w:pStyle w:val="HTMLPreformatted"/>
+        <w:pStyle w:val="HTML"/>
+        <w:shd w:val="clear" w:color="auto" w:fill="FFFFFF"/>
+        <w:rPr>
+          <w:color w:val="080808"/>
+        </w:rPr>
+      </w:pPr>
+    </w:p>
+    <w:p>
+      <w:pPr>
+        <w:pStyle w:val="HTML"/>
+        <w:shd w:val="clear" w:color="auto" w:fill="FFFFFF"/>
+        <w:rPr>
+          <w:color w:val="080808"/>
+        </w:rPr>
+      </w:pPr>
+    </w:p>
+    <w:p>
+      <w:pPr>
+        <w:pStyle w:val="HTML"/>
+        <w:shd w:val="clear" w:color="auto" w:fill="FFFFFF"/>
+        <w:rPr>
+          <w:color w:val="080808"/>
+        </w:rPr>
+      </w:pPr>
+    </w:p>
+    <w:p>
+      <w:pPr>
+        <w:pStyle w:val="HTML"/>
         <w:shd w:val="clear" w:color="auto" w:fill="FFFFFF"/>
         <w:rPr>
           <w:rFonts w:ascii="Calibri" w:hAnsi="Calibri" w:cs="Calibri"/>
@@ -3949,16 +4166,16 @@
     </w:p>
     <w:p>
       <w:pPr>
-        <w:pStyle w:val="HTMLPreformatted"/>
-        <w:shd w:val="clear" w:color="auto" w:fill="FFFFFF"/>
-        <w:rPr>
-          <w:color w:val="080808"/>
-        </w:rPr>
-      </w:pPr>
-    </w:p>
-    <w:p>
-      <w:pPr>
-        <w:pStyle w:val="HTMLPreformatted"/>
+        <w:pStyle w:val="HTML"/>
+        <w:shd w:val="clear" w:color="auto" w:fill="FFFFFF"/>
+        <w:rPr>
+          <w:color w:val="080808"/>
+        </w:rPr>
+      </w:pPr>
+    </w:p>
+    <w:p>
+      <w:pPr>
+        <w:pStyle w:val="HTML"/>
         <w:numPr>
           <w:ilvl w:val="0"/>
           <w:numId w:val="1"/>
@@ -4037,11 +4254,11 @@
     </w:p>
     <w:p>
       <w:pPr>
-        <w:pStyle w:val="HTMLPreformatted"/>
+        <w:pStyle w:val="HTML"/>
         <w:shd w:val="clear" w:color="auto" w:fill="FFFFFF"/>
         <w:ind w:left="720"/>
         <w:rPr>
-          <w:rFonts w:ascii="Calibri" w:hAnsi="Calibri" w:cs="Calibri" w:hint="eastAsia"/>
+          <w:rFonts w:ascii="Calibri" w:hAnsi="Calibri" w:cs="Calibri"/>
           <w:sz w:val="22"/>
           <w:szCs w:val="22"/>
         </w:rPr>
@@ -4277,7 +4494,7 @@
     </w:p>
     <w:p>
       <w:pPr>
-        <w:pStyle w:val="HTMLPreformatted"/>
+        <w:pStyle w:val="HTML"/>
         <w:numPr>
           <w:ilvl w:val="0"/>
           <w:numId w:val="1"/>
@@ -4292,16 +4509,16 @@
     </w:p>
     <w:p>
       <w:pPr>
-        <w:pStyle w:val="HTMLPreformatted"/>
-        <w:shd w:val="clear" w:color="auto" w:fill="FFFFFF"/>
-        <w:rPr>
-          <w:color w:val="080808"/>
-        </w:rPr>
-      </w:pPr>
-    </w:p>
-    <w:p>
-      <w:pPr>
-        <w:pStyle w:val="HTMLPreformatted"/>
+        <w:pStyle w:val="HTML"/>
+        <w:shd w:val="clear" w:color="auto" w:fill="FFFFFF"/>
+        <w:rPr>
+          <w:color w:val="080808"/>
+        </w:rPr>
+      </w:pPr>
+    </w:p>
+    <w:p>
+      <w:pPr>
+        <w:pStyle w:val="HTML"/>
         <w:shd w:val="clear" w:color="auto" w:fill="FFFFFF"/>
         <w:rPr>
           <w:color w:val="080808"/>
@@ -4316,7 +4533,7 @@
     </w:p>
     <w:p>
       <w:pPr>
-        <w:pStyle w:val="HTMLPreformatted"/>
+        <w:pStyle w:val="HTML"/>
         <w:shd w:val="clear" w:color="auto" w:fill="FFFFFF"/>
         <w:rPr>
           <w:color w:val="080808"/>
@@ -4331,17 +4548,16 @@
     </w:p>
     <w:p>
       <w:pPr>
-        <w:pStyle w:val="HTMLPreformatted"/>
-        <w:shd w:val="clear" w:color="auto" w:fill="FFFFFF"/>
-        <w:rPr>
-          <w:rFonts w:hint="eastAsia"/>
-          <w:color w:val="080808"/>
-        </w:rPr>
-      </w:pPr>
-    </w:p>
-    <w:p>
-      <w:pPr>
-        <w:pStyle w:val="HTMLPreformatted"/>
+        <w:pStyle w:val="HTML"/>
+        <w:shd w:val="clear" w:color="auto" w:fill="FFFFFF"/>
+        <w:rPr>
+          <w:color w:val="080808"/>
+        </w:rPr>
+      </w:pPr>
+    </w:p>
+    <w:p>
+      <w:pPr>
+        <w:pStyle w:val="HTML"/>
         <w:shd w:val="clear" w:color="auto" w:fill="FFFFFF"/>
         <w:rPr>
           <w:rFonts w:ascii="Calibri" w:hAnsi="Calibri" w:cs="Calibri"/>
@@ -4368,53 +4584,29 @@
     </w:p>
     <w:p>
       <w:pPr>
-        <w:pStyle w:val="HTMLPreformatted"/>
-        <w:shd w:val="clear" w:color="auto" w:fill="FFFFFF"/>
-        <w:rPr>
-          <w:rFonts w:ascii="Calibri" w:hAnsi="Calibri" w:cs="Calibri"/>
-          <w:sz w:val="22"/>
-          <w:szCs w:val="22"/>
-        </w:rPr>
-      </w:pPr>
-      <w:r>
-        <w:rPr>
-          <w:rFonts w:ascii="Calibri" w:hAnsi="Calibri" w:cs="Calibri"/>
-          <w:sz w:val="22"/>
-          <w:szCs w:val="22"/>
-        </w:rPr>
-        <w:t>There are so many things going on under the JVM</w:t>
-      </w:r>
-      <w:r>
-        <w:rPr>
-          <w:rFonts w:ascii="Calibri" w:hAnsi="Calibri" w:cs="Calibri"/>
-          <w:sz w:val="22"/>
-          <w:szCs w:val="22"/>
-        </w:rPr>
-        <w:t xml:space="preserve"> and implementation of the algorithm</w:t>
-      </w:r>
-      <w:r>
-        <w:rPr>
-          <w:rFonts w:ascii="Calibri" w:hAnsi="Calibri" w:cs="Calibri"/>
-          <w:sz w:val="22"/>
-          <w:szCs w:val="22"/>
-        </w:rPr>
-        <w:t>, and we can’t cover all of it in this assignment</w:t>
-      </w:r>
-      <w:r>
-        <w:rPr>
-          <w:rFonts w:ascii="Calibri" w:hAnsi="Calibri" w:cs="Calibri"/>
-          <w:sz w:val="22"/>
-          <w:szCs w:val="22"/>
-        </w:rPr>
-        <w:t>, so we list them here for future reference.</w:t>
-      </w:r>
-    </w:p>
-    <w:p>
-      <w:pPr>
-        <w:pStyle w:val="HTMLPreformatted"/>
-        <w:shd w:val="clear" w:color="auto" w:fill="FFFFFF"/>
-        <w:rPr>
-          <w:rFonts w:ascii="Calibri" w:hAnsi="Calibri" w:cs="Calibri" w:hint="eastAsia"/>
+        <w:pStyle w:val="HTML"/>
+        <w:shd w:val="clear" w:color="auto" w:fill="FFFFFF"/>
+        <w:rPr>
+          <w:rFonts w:ascii="Calibri" w:hAnsi="Calibri" w:cs="Calibri"/>
+          <w:sz w:val="22"/>
+          <w:szCs w:val="22"/>
+        </w:rPr>
+      </w:pPr>
+      <w:r>
+        <w:rPr>
+          <w:rFonts w:ascii="Calibri" w:hAnsi="Calibri" w:cs="Calibri"/>
+          <w:sz w:val="22"/>
+          <w:szCs w:val="22"/>
+        </w:rPr>
+        <w:t>There are so many things going on under the JVM and implementation of the algorithm, and we can’t cover all of it in this assignment, so we list them here for future reference.</w:t>
+      </w:r>
+    </w:p>
+    <w:p>
+      <w:pPr>
+        <w:pStyle w:val="HTML"/>
+        <w:shd w:val="clear" w:color="auto" w:fill="FFFFFF"/>
+        <w:rPr>
+          <w:rFonts w:ascii="Calibri" w:hAnsi="Calibri" w:cs="Calibri"/>
           <w:sz w:val="22"/>
           <w:szCs w:val="22"/>
         </w:rPr>
@@ -4462,29 +4654,29 @@
     </w:p>
     <w:p>
       <w:pPr>
-        <w:pStyle w:val="HTMLPreformatted"/>
-        <w:shd w:val="clear" w:color="auto" w:fill="FFFFFF"/>
-        <w:rPr>
-          <w:rFonts w:ascii="Calibri" w:hAnsi="Calibri" w:cs="Calibri"/>
-          <w:sz w:val="22"/>
-          <w:szCs w:val="22"/>
-        </w:rPr>
-      </w:pPr>
-    </w:p>
-    <w:p>
-      <w:pPr>
-        <w:pStyle w:val="HTMLPreformatted"/>
-        <w:shd w:val="clear" w:color="auto" w:fill="FFFFFF"/>
-        <w:rPr>
-          <w:rFonts w:ascii="Calibri" w:hAnsi="Calibri" w:cs="Calibri"/>
-          <w:sz w:val="22"/>
-          <w:szCs w:val="22"/>
-        </w:rPr>
-      </w:pPr>
-    </w:p>
-    <w:p>
-      <w:pPr>
-        <w:pStyle w:val="HTMLPreformatted"/>
+        <w:pStyle w:val="HTML"/>
+        <w:shd w:val="clear" w:color="auto" w:fill="FFFFFF"/>
+        <w:rPr>
+          <w:rFonts w:ascii="Calibri" w:hAnsi="Calibri" w:cs="Calibri"/>
+          <w:sz w:val="22"/>
+          <w:szCs w:val="22"/>
+        </w:rPr>
+      </w:pPr>
+    </w:p>
+    <w:p>
+      <w:pPr>
+        <w:pStyle w:val="HTML"/>
+        <w:shd w:val="clear" w:color="auto" w:fill="FFFFFF"/>
+        <w:rPr>
+          <w:rFonts w:ascii="Calibri" w:hAnsi="Calibri" w:cs="Calibri"/>
+          <w:sz w:val="22"/>
+          <w:szCs w:val="22"/>
+        </w:rPr>
+      </w:pPr>
+    </w:p>
+    <w:p>
+      <w:pPr>
+        <w:pStyle w:val="HTML"/>
         <w:shd w:val="clear" w:color="auto" w:fill="FFFFFF"/>
         <w:rPr>
           <w:rFonts w:ascii="Calibri" w:hAnsi="Calibri" w:cs="Calibri"/>
@@ -4511,8 +4703,289 @@
 </w:document>
 </file>
 
+<file path=word/comments.xml><?xml version="1.0" encoding="utf-8"?>
+<w:comments xmlns:wpc="http://schemas.microsoft.com/office/word/2010/wordprocessingCanvas" xmlns:cx="http://schemas.microsoft.com/office/drawing/2014/chartex" xmlns:cx1="http://schemas.microsoft.com/office/drawing/2015/9/8/chartex" xmlns:cx2="http://schemas.microsoft.com/office/drawing/2015/10/21/chartex" xmlns:cx3="http://schemas.microsoft.com/office/drawing/2016/5/9/chartex" xmlns:cx4="http://schemas.microsoft.com/office/drawing/2016/5/10/chartex" xmlns:cx5="http://schemas.microsoft.com/office/drawing/2016/5/11/chartex" xmlns:cx6="http://schemas.microsoft.com/office/drawing/2016/5/12/chartex" xmlns:cx7="http://schemas.microsoft.com/office/drawing/2016/5/13/chartex" xmlns:cx8="http://schemas.microsoft.com/office/drawing/2016/5/14/chartex" xmlns:mc="http://schemas.openxmlformats.org/markup-compatibility/2006" xmlns:aink="http://schemas.microsoft.com/office/drawing/2016/ink" xmlns:am3d="http://schemas.microsoft.com/office/drawing/2017/model3d" xmlns:o="urn:schemas-microsoft-com:office:office" xmlns:r="http://schemas.openxmlformats.org/officeDocument/2006/relationships" xmlns:m="http://schemas.openxmlformats.org/officeDocument/2006/math" xmlns:v="urn:schemas-microsoft-com:vml" xmlns:wp14="http://schemas.microsoft.com/office/word/2010/wordprocessingDrawing" xmlns:wp="http://schemas.openxmlformats.org/drawingml/2006/wordprocessingDrawing" xmlns:w10="urn:schemas-microsoft-com:office:word" xmlns:w="http://schemas.openxmlformats.org/wordprocessingml/2006/main" xmlns:w14="http://schemas.microsoft.com/office/word/2010/wordml" xmlns:w15="http://schemas.microsoft.com/office/word/2012/wordml" xmlns:w16cex="http://schemas.microsoft.com/office/word/2018/wordml/cex" xmlns:w16cid="http://schemas.microsoft.com/office/word/2016/wordml/cid" xmlns:w16="http://schemas.microsoft.com/office/word/2018/wordml" xmlns:w16se="http://schemas.microsoft.com/office/word/2015/wordml/symex" xmlns:wpg="http://schemas.microsoft.com/office/word/2010/wordprocessingGroup" xmlns:wpi="http://schemas.microsoft.com/office/word/2010/wordprocessingInk" xmlns:wne="http://schemas.microsoft.com/office/word/2006/wordml" xmlns:wps="http://schemas.microsoft.com/office/word/2010/wordprocessingShape" mc:Ignorable="w14 w15 w16se w16cid w16 w16cex wp14">
+  <w:comment w:id="0" w:author="Ziwen Wang" w:date="2021-12-03T03:38:00Z" w:initials="ZW">
+    <w:p>
+      <w:pPr>
+        <w:pStyle w:val="a7"/>
+      </w:pPr>
+      <w:r>
+        <w:rPr>
+          <w:rStyle w:val="a6"/>
+        </w:rPr>
+        <w:annotationRef/>
+      </w:r>
+      <w:r>
+        <w:rPr>
+          <w:rFonts w:hint="eastAsia"/>
+        </w:rPr>
+        <w:t>-</w:t>
+      </w:r>
+    </w:p>
+  </w:comment>
+  <w:comment w:id="1" w:author="Ziwen Wang" w:date="2021-12-03T03:29:00Z" w:initials="ZW">
+    <w:p>
+      <w:pPr>
+        <w:pStyle w:val="a7"/>
+      </w:pPr>
+      <w:r>
+        <w:rPr>
+          <w:rStyle w:val="a6"/>
+        </w:rPr>
+        <w:annotationRef/>
+      </w:r>
+      <w:proofErr w:type="spellStart"/>
+      <w:r>
+        <w:t>Sach</w:t>
+      </w:r>
+      <w:proofErr w:type="spellEnd"/>
+      <w:r>
+        <w:t xml:space="preserve"> as </w:t>
+      </w:r>
+    </w:p>
+  </w:comment>
+  <w:comment w:id="2" w:author="Ziwen Wang" w:date="2021-12-03T03:29:00Z" w:initials="ZW">
+    <w:p>
+      <w:pPr>
+        <w:pStyle w:val="a7"/>
+      </w:pPr>
+      <w:r>
+        <w:rPr>
+          <w:rStyle w:val="a6"/>
+        </w:rPr>
+        <w:annotationRef/>
+      </w:r>
+      <w:r>
+        <w:rPr>
+          <w:rFonts w:hint="eastAsia"/>
+        </w:rPr>
+        <w:t>.</w:t>
+      </w:r>
+    </w:p>
+  </w:comment>
+  <w:comment w:id="3" w:author="Ziwen Wang" w:date="2021-12-03T03:30:00Z" w:initials="ZW">
+    <w:p>
+      <w:pPr>
+        <w:pStyle w:val="a7"/>
+      </w:pPr>
+      <w:r>
+        <w:rPr>
+          <w:rStyle w:val="a6"/>
+        </w:rPr>
+        <w:annotationRef/>
+      </w:r>
+      <w:r>
+        <w:rPr>
+          <w:rFonts w:hint="eastAsia"/>
+        </w:rPr>
+        <w:t>-</w:t>
+      </w:r>
+    </w:p>
+  </w:comment>
+  <w:comment w:id="4" w:author="Ziwen Wang" w:date="2021-12-03T03:31:00Z" w:initials="ZW">
+    <w:p>
+      <w:pPr>
+        <w:pStyle w:val="a7"/>
+      </w:pPr>
+      <w:r>
+        <w:rPr>
+          <w:rStyle w:val="a6"/>
+        </w:rPr>
+        <w:annotationRef/>
+      </w:r>
+      <w:r>
+        <w:t xml:space="preserve">Our goal is to implement an MSD radix sort </w:t>
+      </w:r>
+      <w:r>
+        <w:t xml:space="preserve">to sort the strings which contains </w:t>
+      </w:r>
+      <w:proofErr w:type="spellStart"/>
+      <w:r>
+        <w:t>chinese</w:t>
+      </w:r>
+      <w:proofErr w:type="spellEnd"/>
+      <w:r>
+        <w:t xml:space="preserve"> characters</w:t>
+      </w:r>
+    </w:p>
+  </w:comment>
+  <w:comment w:id="5" w:author="Ziwen Wang" w:date="2021-12-03T03:34:00Z" w:initials="ZW">
+    <w:p>
+      <w:pPr>
+        <w:pStyle w:val="a7"/>
+      </w:pPr>
+      <w:r>
+        <w:rPr>
+          <w:rStyle w:val="a6"/>
+        </w:rPr>
+        <w:annotationRef/>
+      </w:r>
+      <w:r>
+        <w:rPr>
+          <w:rFonts w:hint="eastAsia"/>
+        </w:rPr>
+        <w:t>I</w:t>
+      </w:r>
+      <w:r>
+        <w:t>t is quite challenging ….</w:t>
+      </w:r>
+    </w:p>
+  </w:comment>
+  <w:comment w:id="6" w:author="Ziwen Wang" w:date="2021-12-03T03:36:00Z" w:initials="ZW">
+    <w:p>
+      <w:pPr>
+        <w:pStyle w:val="a7"/>
+        <w:rPr>
+          <w:rFonts w:hint="eastAsia"/>
+        </w:rPr>
+      </w:pPr>
+      <w:r>
+        <w:rPr>
+          <w:rStyle w:val="a6"/>
+        </w:rPr>
+        <w:annotationRef/>
+      </w:r>
+      <w:r>
+        <w:t>Moreover …</w:t>
+      </w:r>
+    </w:p>
+  </w:comment>
+  <w:comment w:id="7" w:author="Ziwen Wang" w:date="2021-12-03T03:37:00Z" w:initials="ZW">
+    <w:p>
+      <w:pPr>
+        <w:pStyle w:val="a7"/>
+      </w:pPr>
+      <w:r>
+        <w:rPr>
+          <w:rStyle w:val="a6"/>
+        </w:rPr>
+        <w:annotationRef/>
+      </w:r>
+      <w:r>
+        <w:t>Numbers of element in a single Chinese character</w:t>
+      </w:r>
+    </w:p>
+  </w:comment>
+  <w:comment w:id="8" w:author="Ziwen Wang" w:date="2021-12-03T03:42:00Z" w:initials="ZW">
+    <w:p>
+      <w:pPr>
+        <w:pStyle w:val="a7"/>
+      </w:pPr>
+      <w:r>
+        <w:rPr>
+          <w:rStyle w:val="a6"/>
+        </w:rPr>
+        <w:annotationRef/>
+      </w:r>
+      <w:r>
+        <w:t>M</w:t>
+      </w:r>
+      <w:r>
+        <w:rPr>
+          <w:rFonts w:hint="eastAsia"/>
+        </w:rPr>
+        <w:t>eaning</w:t>
+      </w:r>
+    </w:p>
+  </w:comment>
+  <w:comment w:id="9" w:author="Ziwen Wang" w:date="2021-12-03T03:42:00Z" w:initials="ZW">
+    <w:p>
+      <w:pPr>
+        <w:pStyle w:val="a7"/>
+        <w:rPr>
+          <w:rFonts w:hint="eastAsia"/>
+        </w:rPr>
+      </w:pPr>
+      <w:r>
+        <w:rPr>
+          <w:rStyle w:val="a6"/>
+        </w:rPr>
+        <w:annotationRef/>
+      </w:r>
+      <w:r>
+        <w:rPr>
+          <w:rFonts w:hint="eastAsia"/>
+        </w:rPr>
+        <w:t>o</w:t>
+      </w:r>
+      <w:r>
+        <w:t>mg</w:t>
+      </w:r>
+    </w:p>
+  </w:comment>
+  <w:comment w:id="10" w:author="Ziwen Wang" w:date="2021-12-03T03:42:00Z" w:initials="ZW">
+    <w:p>
+      <w:pPr>
+        <w:pStyle w:val="a7"/>
+      </w:pPr>
+      <w:r>
+        <w:rPr>
+          <w:rStyle w:val="a6"/>
+        </w:rPr>
+        <w:annotationRef/>
+      </w:r>
+      <w:r>
+        <w:rPr>
+          <w:rFonts w:hint="eastAsia"/>
+        </w:rPr>
+        <w:t>?</w:t>
+      </w:r>
+    </w:p>
+  </w:comment>
+</w:comments>
+</file>
+
+<file path=word/commentsExtended.xml><?xml version="1.0" encoding="utf-8"?>
+<w15:commentsEx xmlns:wpc="http://schemas.microsoft.com/office/word/2010/wordprocessingCanvas" xmlns:cx="http://schemas.microsoft.com/office/drawing/2014/chartex" xmlns:cx1="http://schemas.microsoft.com/office/drawing/2015/9/8/chartex" xmlns:cx2="http://schemas.microsoft.com/office/drawing/2015/10/21/chartex" xmlns:cx3="http://schemas.microsoft.com/office/drawing/2016/5/9/chartex" xmlns:cx4="http://schemas.microsoft.com/office/drawing/2016/5/10/chartex" xmlns:cx5="http://schemas.microsoft.com/office/drawing/2016/5/11/chartex" xmlns:cx6="http://schemas.microsoft.com/office/drawing/2016/5/12/chartex" xmlns:cx7="http://schemas.microsoft.com/office/drawing/2016/5/13/chartex" xmlns:cx8="http://schemas.microsoft.com/office/drawing/2016/5/14/chartex" xmlns:mc="http://schemas.openxmlformats.org/markup-compatibility/2006" xmlns:aink="http://schemas.microsoft.com/office/drawing/2016/ink" xmlns:am3d="http://schemas.microsoft.com/office/drawing/2017/model3d" xmlns:o="urn:schemas-microsoft-com:office:office" xmlns:r="http://schemas.openxmlformats.org/officeDocument/2006/relationships" xmlns:m="http://schemas.openxmlformats.org/officeDocument/2006/math" xmlns:v="urn:schemas-microsoft-com:vml" xmlns:wp14="http://schemas.microsoft.com/office/word/2010/wordprocessingDrawing" xmlns:wp="http://schemas.openxmlformats.org/drawingml/2006/wordprocessingDrawing" xmlns:w10="urn:schemas-microsoft-com:office:word" xmlns:w="http://schemas.openxmlformats.org/wordprocessingml/2006/main" xmlns:w14="http://schemas.microsoft.com/office/word/2010/wordml" xmlns:w15="http://schemas.microsoft.com/office/word/2012/wordml" xmlns:w16cex="http://schemas.microsoft.com/office/word/2018/wordml/cex" xmlns:w16cid="http://schemas.microsoft.com/office/word/2016/wordml/cid" xmlns:w16="http://schemas.microsoft.com/office/word/2018/wordml" xmlns:w16se="http://schemas.microsoft.com/office/word/2015/wordml/symex" xmlns:wpg="http://schemas.microsoft.com/office/word/2010/wordprocessingGroup" xmlns:wpi="http://schemas.microsoft.com/office/word/2010/wordprocessingInk" xmlns:wne="http://schemas.microsoft.com/office/word/2006/wordml" xmlns:wps="http://schemas.microsoft.com/office/word/2010/wordprocessingShape" mc:Ignorable="w14 w15 w16se w16cid w16 w16cex wp14">
+  <w15:commentEx w15:paraId="7485C8F9" w15:done="0"/>
+  <w15:commentEx w15:paraId="3520AB6F" w15:done="0"/>
+  <w15:commentEx w15:paraId="3A13EF7A" w15:done="0"/>
+  <w15:commentEx w15:paraId="48E17D97" w15:done="0"/>
+  <w15:commentEx w15:paraId="659863D8" w15:done="0"/>
+  <w15:commentEx w15:paraId="1FE7C069" w15:done="0"/>
+  <w15:commentEx w15:paraId="3E4CBB06" w15:done="0"/>
+  <w15:commentEx w15:paraId="3EDEA2A7" w15:done="0"/>
+  <w15:commentEx w15:paraId="3626DA02" w15:done="0"/>
+  <w15:commentEx w15:paraId="3A641393" w15:done="0"/>
+  <w15:commentEx w15:paraId="000C1027" w15:done="0"/>
+</w15:commentsEx>
+</file>
+
+<file path=word/commentsExtensible.xml><?xml version="1.0" encoding="utf-8"?>
+<w16cex:commentsExtensible xmlns:wpc="http://schemas.microsoft.com/office/word/2010/wordprocessingCanvas" xmlns:cx="http://schemas.microsoft.com/office/drawing/2014/chartex" xmlns:cx1="http://schemas.microsoft.com/office/drawing/2015/9/8/chartex" xmlns:cx2="http://schemas.microsoft.com/office/drawing/2015/10/21/chartex" xmlns:cx3="http://schemas.microsoft.com/office/drawing/2016/5/9/chartex" xmlns:cx4="http://schemas.microsoft.com/office/drawing/2016/5/10/chartex" xmlns:cx5="http://schemas.microsoft.com/office/drawing/2016/5/11/chartex" xmlns:cx6="http://schemas.microsoft.com/office/drawing/2016/5/12/chartex" xmlns:cx7="http://schemas.microsoft.com/office/drawing/2016/5/13/chartex" xmlns:cx8="http://schemas.microsoft.com/office/drawing/2016/5/14/chartex" xmlns:mc="http://schemas.openxmlformats.org/markup-compatibility/2006" xmlns:aink="http://schemas.microsoft.com/office/drawing/2016/ink" xmlns:am3d="http://schemas.microsoft.com/office/drawing/2017/model3d" xmlns:o="urn:schemas-microsoft-com:office:office" xmlns:r="http://schemas.openxmlformats.org/officeDocument/2006/relationships" xmlns:m="http://schemas.openxmlformats.org/officeDocument/2006/math" xmlns:v="urn:schemas-microsoft-com:vml" xmlns:wp14="http://schemas.microsoft.com/office/word/2010/wordprocessingDrawing" xmlns:wp="http://schemas.openxmlformats.org/drawingml/2006/wordprocessingDrawing" xmlns:w10="urn:schemas-microsoft-com:office:word" xmlns:w="http://schemas.openxmlformats.org/wordprocessingml/2006/main" xmlns:w14="http://schemas.microsoft.com/office/word/2010/wordml" xmlns:w15="http://schemas.microsoft.com/office/word/2012/wordml" xmlns:w16cex="http://schemas.microsoft.com/office/word/2018/wordml/cex" xmlns:w16cid="http://schemas.microsoft.com/office/word/2016/wordml/cid" xmlns:w16="http://schemas.microsoft.com/office/word/2018/wordml" xmlns:w16se="http://schemas.microsoft.com/office/word/2015/wordml/symex" xmlns:wpg="http://schemas.microsoft.com/office/word/2010/wordprocessingGroup" xmlns:wpi="http://schemas.microsoft.com/office/word/2010/wordprocessingInk" xmlns:wne="http://schemas.microsoft.com/office/word/2006/wordml" xmlns:wps="http://schemas.microsoft.com/office/word/2010/wordprocessingShape" mc:Ignorable="w14 w15 w16se w16cid w16 w16cex wp14">
+  <w16cex:commentExtensible w16cex:durableId="25540FC3" w16cex:dateUtc="2021-12-03T08:38:00Z"/>
+  <w16cex:commentExtensible w16cex:durableId="25540D88" w16cex:dateUtc="2021-12-03T08:29:00Z"/>
+  <w16cex:commentExtensible w16cex:durableId="25540D98" w16cex:dateUtc="2021-12-03T08:29:00Z"/>
+  <w16cex:commentExtensible w16cex:durableId="25540DC4" w16cex:dateUtc="2021-12-03T08:30:00Z"/>
+  <w16cex:commentExtensible w16cex:durableId="25540E03" w16cex:dateUtc="2021-12-03T08:31:00Z"/>
+  <w16cex:commentExtensible w16cex:durableId="25540EC9" w16cex:dateUtc="2021-12-03T08:34:00Z"/>
+  <w16cex:commentExtensible w16cex:durableId="25540F37" w16cex:dateUtc="2021-12-03T08:36:00Z"/>
+  <w16cex:commentExtensible w16cex:durableId="25540F6F" w16cex:dateUtc="2021-12-03T08:37:00Z"/>
+  <w16cex:commentExtensible w16cex:durableId="25541095" w16cex:dateUtc="2021-12-03T08:42:00Z"/>
+  <w16cex:commentExtensible w16cex:durableId="255410AD" w16cex:dateUtc="2021-12-03T08:42:00Z"/>
+  <w16cex:commentExtensible w16cex:durableId="255410B9" w16cex:dateUtc="2021-12-03T08:42:00Z"/>
+</w16cex:commentsExtensible>
+</file>
+
+<file path=word/commentsIds.xml><?xml version="1.0" encoding="utf-8"?>
+<w16cid:commentsIds xmlns:wpc="http://schemas.microsoft.com/office/word/2010/wordprocessingCanvas" xmlns:cx="http://schemas.microsoft.com/office/drawing/2014/chartex" xmlns:cx1="http://schemas.microsoft.com/office/drawing/2015/9/8/chartex" xmlns:cx2="http://schemas.microsoft.com/office/drawing/2015/10/21/chartex" xmlns:cx3="http://schemas.microsoft.com/office/drawing/2016/5/9/chartex" xmlns:cx4="http://schemas.microsoft.com/office/drawing/2016/5/10/chartex" xmlns:cx5="http://schemas.microsoft.com/office/drawing/2016/5/11/chartex" xmlns:cx6="http://schemas.microsoft.com/office/drawing/2016/5/12/chartex" xmlns:cx7="http://schemas.microsoft.com/office/drawing/2016/5/13/chartex" xmlns:cx8="http://schemas.microsoft.com/office/drawing/2016/5/14/chartex" xmlns:mc="http://schemas.openxmlformats.org/markup-compatibility/2006" xmlns:aink="http://schemas.microsoft.com/office/drawing/2016/ink" xmlns:am3d="http://schemas.microsoft.com/office/drawing/2017/model3d" xmlns:o="urn:schemas-microsoft-com:office:office" xmlns:r="http://schemas.openxmlformats.org/officeDocument/2006/relationships" xmlns:m="http://schemas.openxmlformats.org/officeDocument/2006/math" xmlns:v="urn:schemas-microsoft-com:vml" xmlns:wp14="http://schemas.microsoft.com/office/word/2010/wordprocessingDrawing" xmlns:wp="http://schemas.openxmlformats.org/drawingml/2006/wordprocessingDrawing" xmlns:w10="urn:schemas-microsoft-com:office:word" xmlns:w="http://schemas.openxmlformats.org/wordprocessingml/2006/main" xmlns:w14="http://schemas.microsoft.com/office/word/2010/wordml" xmlns:w15="http://schemas.microsoft.com/office/word/2012/wordml" xmlns:w16cex="http://schemas.microsoft.com/office/word/2018/wordml/cex" xmlns:w16cid="http://schemas.microsoft.com/office/word/2016/wordml/cid" xmlns:w16="http://schemas.microsoft.com/office/word/2018/wordml" xmlns:w16se="http://schemas.microsoft.com/office/word/2015/wordml/symex" xmlns:wpg="http://schemas.microsoft.com/office/word/2010/wordprocessingGroup" xmlns:wpi="http://schemas.microsoft.com/office/word/2010/wordprocessingInk" xmlns:wne="http://schemas.microsoft.com/office/word/2006/wordml" xmlns:wps="http://schemas.microsoft.com/office/word/2010/wordprocessingShape" mc:Ignorable="w14 w15 w16se w16cid w16 w16cex wp14">
+  <w16cid:commentId w16cid:paraId="7485C8F9" w16cid:durableId="25540FC3"/>
+  <w16cid:commentId w16cid:paraId="3520AB6F" w16cid:durableId="25540D88"/>
+  <w16cid:commentId w16cid:paraId="3A13EF7A" w16cid:durableId="25540D98"/>
+  <w16cid:commentId w16cid:paraId="48E17D97" w16cid:durableId="25540DC4"/>
+  <w16cid:commentId w16cid:paraId="659863D8" w16cid:durableId="25540E03"/>
+  <w16cid:commentId w16cid:paraId="1FE7C069" w16cid:durableId="25540EC9"/>
+  <w16cid:commentId w16cid:paraId="3E4CBB06" w16cid:durableId="25540F37"/>
+  <w16cid:commentId w16cid:paraId="3EDEA2A7" w16cid:durableId="25540F6F"/>
+  <w16cid:commentId w16cid:paraId="3626DA02" w16cid:durableId="25541095"/>
+  <w16cid:commentId w16cid:paraId="3A641393" w16cid:durableId="255410AD"/>
+  <w16cid:commentId w16cid:paraId="000C1027" w16cid:durableId="255410B9"/>
+</w16cid:commentsIds>
+</file>
+
 <file path=word/numbering.xml><?xml version="1.0" encoding="utf-8"?>
-<w:numbering xmlns:wpc="http://schemas.microsoft.com/office/word/2010/wordprocessingCanvas" xmlns:cx="http://schemas.microsoft.com/office/drawing/2014/chartex" xmlns:cx1="http://schemas.microsoft.com/office/drawing/2015/9/8/chartex" xmlns:cx2="http://schemas.microsoft.com/office/drawing/2015/10/21/chartex" xmlns:cx3="http://schemas.microsoft.com/office/drawing/2016/5/9/chartex" xmlns:cx4="http://schemas.microsoft.com/office/drawing/2016/5/10/chartex" xmlns:cx5="http://schemas.microsoft.com/office/drawing/2016/5/11/chartex" xmlns:cx6="http://schemas.microsoft.com/office/drawing/2016/5/12/chartex" xmlns:cx7="http://schemas.microsoft.com/office/drawing/2016/5/13/chartex" xmlns:cx8="http://schemas.microsoft.com/office/drawing/2016/5/14/chartex" xmlns:mc="http://schemas.openxmlformats.org/markup-compatibility/2006" xmlns:aink="http://schemas.microsoft.com/office/drawing/2016/ink" xmlns:am3d="http://schemas.microsoft.com/office/drawing/2017/model3d" xmlns:o="urn:schemas-microsoft-com:office:office" xmlns:r="http://schemas.openxmlformats.org/officeDocument/2006/relationships" xmlns:m="http://schemas.openxmlformats.org/officeDocument/2006/math" xmlns:v="urn:schemas-microsoft-com:vml" xmlns:wp14="http://schemas.microsoft.com/office/word/2010/wordprocessingDrawing" xmlns:wp="http://schemas.openxmlformats.org/drawingml/2006/wordprocessingDrawing" xmlns:w10="urn:schemas-microsoft-com:office:word" xmlns:w="http://schemas.openxmlformats.org/wordprocessingml/2006/main" xmlns:w14="http://schemas.microsoft.com/office/word/2010/wordml" xmlns:w15="http://schemas.microsoft.com/office/word/2012/wordml" xmlns:w16cex="http://schemas.microsoft.com/office/word/2018/wordml/cex" xmlns:w16cid="http://schemas.microsoft.com/office/word/2016/wordml/cid" xmlns:w16="http://schemas.microsoft.com/office/word/2018/wordml" xmlns:w16sdtdh="http://schemas.microsoft.com/office/word/2020/wordml/sdtdatahash" xmlns:w16se="http://schemas.microsoft.com/office/word/2015/wordml/symex" xmlns:wpg="http://schemas.microsoft.com/office/word/2010/wordprocessingGroup" xmlns:wpi="http://schemas.microsoft.com/office/word/2010/wordprocessingInk" xmlns:wne="http://schemas.microsoft.com/office/word/2006/wordml" xmlns:wps="http://schemas.microsoft.com/office/word/2010/wordprocessingShape" mc:Ignorable="w14 w15 w16se w16cid w16 w16cex w16sdtdh wp14">
+<w:numbering xmlns:wpc="http://schemas.microsoft.com/office/word/2010/wordprocessingCanvas" xmlns:cx="http://schemas.microsoft.com/office/drawing/2014/chartex" xmlns:cx1="http://schemas.microsoft.com/office/drawing/2015/9/8/chartex" xmlns:cx2="http://schemas.microsoft.com/office/drawing/2015/10/21/chartex" xmlns:cx3="http://schemas.microsoft.com/office/drawing/2016/5/9/chartex" xmlns:cx4="http://schemas.microsoft.com/office/drawing/2016/5/10/chartex" xmlns:cx5="http://schemas.microsoft.com/office/drawing/2016/5/11/chartex" xmlns:cx6="http://schemas.microsoft.com/office/drawing/2016/5/12/chartex" xmlns:cx7="http://schemas.microsoft.com/office/drawing/2016/5/13/chartex" xmlns:cx8="http://schemas.microsoft.com/office/drawing/2016/5/14/chartex" xmlns:mc="http://schemas.openxmlformats.org/markup-compatibility/2006" xmlns:aink="http://schemas.microsoft.com/office/drawing/2016/ink" xmlns:am3d="http://schemas.microsoft.com/office/drawing/2017/model3d" xmlns:o="urn:schemas-microsoft-com:office:office" xmlns:r="http://schemas.openxmlformats.org/officeDocument/2006/relationships" xmlns:m="http://schemas.openxmlformats.org/officeDocument/2006/math" xmlns:v="urn:schemas-microsoft-com:vml" xmlns:wp14="http://schemas.microsoft.com/office/word/2010/wordprocessingDrawing" xmlns:wp="http://schemas.openxmlformats.org/drawingml/2006/wordprocessingDrawing" xmlns:w10="urn:schemas-microsoft-com:office:word" xmlns:w="http://schemas.openxmlformats.org/wordprocessingml/2006/main" xmlns:w14="http://schemas.microsoft.com/office/word/2010/wordml" xmlns:w15="http://schemas.microsoft.com/office/word/2012/wordml" xmlns:w16cex="http://schemas.microsoft.com/office/word/2018/wordml/cex" xmlns:w16cid="http://schemas.microsoft.com/office/word/2016/wordml/cid" xmlns:w16="http://schemas.microsoft.com/office/word/2018/wordml" xmlns:w16se="http://schemas.microsoft.com/office/word/2015/wordml/symex" xmlns:wpg="http://schemas.microsoft.com/office/word/2010/wordprocessingGroup" xmlns:wpi="http://schemas.microsoft.com/office/word/2010/wordprocessingInk" xmlns:wne="http://schemas.microsoft.com/office/word/2006/wordml" xmlns:wps="http://schemas.microsoft.com/office/word/2010/wordprocessingShape" mc:Ignorable="w14 w15 w16se w16cid w16 w16cex wp14">
   <w:abstractNum w:abstractNumId="0" w15:restartNumberingAfterBreak="0">
     <w:nsid w:val="002C3E7B"/>
     <w:multiLevelType w:val="hybridMultilevel"/>
@@ -4608,8 +5081,16 @@
 </w:numbering>
 </file>
 
+<file path=word/people.xml><?xml version="1.0" encoding="utf-8"?>
+<w15:people xmlns:wpc="http://schemas.microsoft.com/office/word/2010/wordprocessingCanvas" xmlns:cx="http://schemas.microsoft.com/office/drawing/2014/chartex" xmlns:cx1="http://schemas.microsoft.com/office/drawing/2015/9/8/chartex" xmlns:cx2="http://schemas.microsoft.com/office/drawing/2015/10/21/chartex" xmlns:cx3="http://schemas.microsoft.com/office/drawing/2016/5/9/chartex" xmlns:cx4="http://schemas.microsoft.com/office/drawing/2016/5/10/chartex" xmlns:cx5="http://schemas.microsoft.com/office/drawing/2016/5/11/chartex" xmlns:cx6="http://schemas.microsoft.com/office/drawing/2016/5/12/chartex" xmlns:cx7="http://schemas.microsoft.com/office/drawing/2016/5/13/chartex" xmlns:cx8="http://schemas.microsoft.com/office/drawing/2016/5/14/chartex" xmlns:mc="http://schemas.openxmlformats.org/markup-compatibility/2006" xmlns:aink="http://schemas.microsoft.com/office/drawing/2016/ink" xmlns:am3d="http://schemas.microsoft.com/office/drawing/2017/model3d" xmlns:o="urn:schemas-microsoft-com:office:office" xmlns:r="http://schemas.openxmlformats.org/officeDocument/2006/relationships" xmlns:m="http://schemas.openxmlformats.org/officeDocument/2006/math" xmlns:v="urn:schemas-microsoft-com:vml" xmlns:wp14="http://schemas.microsoft.com/office/word/2010/wordprocessingDrawing" xmlns:wp="http://schemas.openxmlformats.org/drawingml/2006/wordprocessingDrawing" xmlns:w10="urn:schemas-microsoft-com:office:word" xmlns:w="http://schemas.openxmlformats.org/wordprocessingml/2006/main" xmlns:w14="http://schemas.microsoft.com/office/word/2010/wordml" xmlns:w15="http://schemas.microsoft.com/office/word/2012/wordml" xmlns:w16cex="http://schemas.microsoft.com/office/word/2018/wordml/cex" xmlns:w16cid="http://schemas.microsoft.com/office/word/2016/wordml/cid" xmlns:w16="http://schemas.microsoft.com/office/word/2018/wordml" xmlns:w16se="http://schemas.microsoft.com/office/word/2015/wordml/symex" xmlns:wpg="http://schemas.microsoft.com/office/word/2010/wordprocessingGroup" xmlns:wpi="http://schemas.microsoft.com/office/word/2010/wordprocessingInk" xmlns:wne="http://schemas.microsoft.com/office/word/2006/wordml" xmlns:wps="http://schemas.microsoft.com/office/word/2010/wordprocessingShape" mc:Ignorable="w14 w15 w16se w16cid w16 w16cex wp14">
+  <w15:person w15:author="Ziwen Wang">
+    <w15:presenceInfo w15:providerId="AD" w15:userId="S::wang.ziwen5@northeastern.edu::4f71c771-6f78-4100-b356-ad1dc96ced06"/>
+  </w15:person>
+</w15:people>
+</file>
+
 <file path=word/styles.xml><?xml version="1.0" encoding="utf-8"?>
-<w:styles xmlns:mc="http://schemas.openxmlformats.org/markup-compatibility/2006" xmlns:r="http://schemas.openxmlformats.org/officeDocument/2006/relationships" xmlns:w="http://schemas.openxmlformats.org/wordprocessingml/2006/main" xmlns:w14="http://schemas.microsoft.com/office/word/2010/wordml" xmlns:w15="http://schemas.microsoft.com/office/word/2012/wordml" xmlns:w16cex="http://schemas.microsoft.com/office/word/2018/wordml/cex" xmlns:w16cid="http://schemas.microsoft.com/office/word/2016/wordml/cid" xmlns:w16="http://schemas.microsoft.com/office/word/2018/wordml" xmlns:w16sdtdh="http://schemas.microsoft.com/office/word/2020/wordml/sdtdatahash" xmlns:w16se="http://schemas.microsoft.com/office/word/2015/wordml/symex" mc:Ignorable="w14 w15 w16se w16cid w16 w16cex w16sdtdh">
+<w:styles xmlns:mc="http://schemas.openxmlformats.org/markup-compatibility/2006" xmlns:r="http://schemas.openxmlformats.org/officeDocument/2006/relationships" xmlns:w="http://schemas.openxmlformats.org/wordprocessingml/2006/main" xmlns:w14="http://schemas.microsoft.com/office/word/2010/wordml" xmlns:w15="http://schemas.microsoft.com/office/word/2012/wordml" xmlns:w16cex="http://schemas.microsoft.com/office/word/2018/wordml/cex" xmlns:w16cid="http://schemas.microsoft.com/office/word/2016/wordml/cid" xmlns:w16="http://schemas.microsoft.com/office/word/2018/wordml" xmlns:w16se="http://schemas.microsoft.com/office/word/2015/wordml/symex" mc:Ignorable="w14 w15 w16se w16cid w16 w16cex">
   <w:docDefaults>
     <w:rPrDefault>
       <w:rPr>
@@ -4999,17 +5480,17 @@
     <w:lsdException w:name="Unresolved Mention" w:semiHidden="1" w:unhideWhenUsed="1"/>
     <w:lsdException w:name="Smart Link" w:semiHidden="1" w:unhideWhenUsed="1"/>
   </w:latentStyles>
-  <w:style w:type="paragraph" w:default="1" w:styleId="Normal">
+  <w:style w:type="paragraph" w:default="1" w:styleId="a">
     <w:name w:val="Normal"/>
     <w:qFormat/>
   </w:style>
-  <w:style w:type="character" w:default="1" w:styleId="DefaultParagraphFont">
+  <w:style w:type="character" w:default="1" w:styleId="a0">
     <w:name w:val="Default Paragraph Font"/>
     <w:uiPriority w:val="1"/>
     <w:semiHidden/>
     <w:unhideWhenUsed/>
   </w:style>
-  <w:style w:type="table" w:default="1" w:styleId="TableNormal">
+  <w:style w:type="table" w:default="1" w:styleId="a1">
     <w:name w:val="Normal Table"/>
     <w:uiPriority w:val="99"/>
     <w:semiHidden/>
@@ -5024,7 +5505,7 @@
       </w:tblCellMar>
     </w:tblPr>
   </w:style>
-  <w:style w:type="numbering" w:default="1" w:styleId="NoList">
+  <w:style w:type="numbering" w:default="1" w:styleId="a2">
     <w:name w:val="No List"/>
     <w:uiPriority w:val="99"/>
     <w:semiHidden/>
@@ -5032,7 +5513,7 @@
   </w:style>
   <w:style w:type="paragraph" w:customStyle="1" w:styleId="paragraph">
     <w:name w:val="paragraph"/>
-    <w:basedOn w:val="Normal"/>
+    <w:basedOn w:val="a"/>
     <w:rsid w:val="0011497C"/>
     <w:pPr>
       <w:spacing w:before="100" w:beforeAutospacing="1" w:after="100" w:afterAutospacing="1"/>
@@ -5043,23 +5524,23 @@
   </w:style>
   <w:style w:type="character" w:customStyle="1" w:styleId="normaltextrun">
     <w:name w:val="normaltextrun"/>
-    <w:basedOn w:val="DefaultParagraphFont"/>
+    <w:basedOn w:val="a0"/>
     <w:rsid w:val="0011497C"/>
   </w:style>
   <w:style w:type="character" w:customStyle="1" w:styleId="eop">
     <w:name w:val="eop"/>
-    <w:basedOn w:val="DefaultParagraphFont"/>
+    <w:basedOn w:val="a0"/>
     <w:rsid w:val="0011497C"/>
   </w:style>
   <w:style w:type="character" w:customStyle="1" w:styleId="apple-converted-space">
     <w:name w:val="apple-converted-space"/>
-    <w:basedOn w:val="DefaultParagraphFont"/>
+    <w:basedOn w:val="a0"/>
     <w:rsid w:val="0011497C"/>
   </w:style>
-  <w:style w:type="paragraph" w:styleId="HTMLPreformatted">
+  <w:style w:type="paragraph" w:styleId="HTML">
     <w:name w:val="HTML Preformatted"/>
-    <w:basedOn w:val="Normal"/>
-    <w:link w:val="HTMLPreformattedChar"/>
+    <w:basedOn w:val="a"/>
+    <w:link w:val="HTML0"/>
     <w:uiPriority w:val="99"/>
     <w:unhideWhenUsed/>
     <w:rsid w:val="00B0649A"/>
@@ -5089,10 +5570,10 @@
       <w:szCs w:val="20"/>
     </w:rPr>
   </w:style>
-  <w:style w:type="character" w:customStyle="1" w:styleId="HTMLPreformattedChar">
-    <w:name w:val="HTML Preformatted Char"/>
-    <w:basedOn w:val="DefaultParagraphFont"/>
-    <w:link w:val="HTMLPreformatted"/>
+  <w:style w:type="character" w:customStyle="1" w:styleId="HTML0">
+    <w:name w:val="HTML 预设格式 字符"/>
+    <w:basedOn w:val="a0"/>
+    <w:link w:val="HTML"/>
     <w:uiPriority w:val="99"/>
     <w:rsid w:val="00B0649A"/>
     <w:rPr>
@@ -5101,10 +5582,10 @@
       <w:szCs w:val="20"/>
     </w:rPr>
   </w:style>
-  <w:style w:type="paragraph" w:styleId="Caption">
+  <w:style w:type="paragraph" w:styleId="a3">
     <w:name w:val="caption"/>
-    <w:basedOn w:val="Normal"/>
-    <w:next w:val="Normal"/>
+    <w:basedOn w:val="a"/>
+    <w:next w:val="a"/>
     <w:uiPriority w:val="35"/>
     <w:unhideWhenUsed/>
     <w:qFormat/>
@@ -5120,14 +5601,76 @@
       <w:szCs w:val="18"/>
     </w:rPr>
   </w:style>
-  <w:style w:type="character" w:styleId="PlaceholderText">
+  <w:style w:type="character" w:styleId="a4">
     <w:name w:val="Placeholder Text"/>
-    <w:basedOn w:val="DefaultParagraphFont"/>
+    <w:basedOn w:val="a0"/>
     <w:uiPriority w:val="99"/>
     <w:semiHidden/>
     <w:rsid w:val="00B83107"/>
     <w:rPr>
       <w:color w:val="808080"/>
+    </w:rPr>
+  </w:style>
+  <w:style w:type="paragraph" w:styleId="a5">
+    <w:name w:val="Revision"/>
+    <w:hidden/>
+    <w:uiPriority w:val="99"/>
+    <w:semiHidden/>
+    <w:rsid w:val="00967FD6"/>
+  </w:style>
+  <w:style w:type="character" w:styleId="a6">
+    <w:name w:val="annotation reference"/>
+    <w:basedOn w:val="a0"/>
+    <w:uiPriority w:val="99"/>
+    <w:semiHidden/>
+    <w:unhideWhenUsed/>
+    <w:rsid w:val="00967FD6"/>
+    <w:rPr>
+      <w:sz w:val="21"/>
+      <w:szCs w:val="21"/>
+    </w:rPr>
+  </w:style>
+  <w:style w:type="paragraph" w:styleId="a7">
+    <w:name w:val="annotation text"/>
+    <w:basedOn w:val="a"/>
+    <w:link w:val="a8"/>
+    <w:uiPriority w:val="99"/>
+    <w:semiHidden/>
+    <w:unhideWhenUsed/>
+    <w:rsid w:val="00967FD6"/>
+  </w:style>
+  <w:style w:type="character" w:customStyle="1" w:styleId="a8">
+    <w:name w:val="批注文字 字符"/>
+    <w:basedOn w:val="a0"/>
+    <w:link w:val="a7"/>
+    <w:uiPriority w:val="99"/>
+    <w:semiHidden/>
+    <w:rsid w:val="00967FD6"/>
+  </w:style>
+  <w:style w:type="paragraph" w:styleId="a9">
+    <w:name w:val="annotation subject"/>
+    <w:basedOn w:val="a7"/>
+    <w:next w:val="a7"/>
+    <w:link w:val="aa"/>
+    <w:uiPriority w:val="99"/>
+    <w:semiHidden/>
+    <w:unhideWhenUsed/>
+    <w:rsid w:val="00967FD6"/>
+    <w:rPr>
+      <w:b/>
+      <w:bCs/>
+    </w:rPr>
+  </w:style>
+  <w:style w:type="character" w:customStyle="1" w:styleId="aa">
+    <w:name w:val="批注主题 字符"/>
+    <w:basedOn w:val="a8"/>
+    <w:link w:val="a9"/>
+    <w:uiPriority w:val="99"/>
+    <w:semiHidden/>
+    <w:rsid w:val="00967FD6"/>
+    <w:rPr>
+      <w:b/>
+      <w:bCs/>
     </w:rPr>
   </w:style>
 </w:styles>

</xml_diff>